<commit_message>
Agregado de TPs Practicos
</commit_message>
<xml_diff>
--- a/ISW_Plan_configuracion.docx
+++ b/ISW_Plan_configuracion.docx
@@ -1,6 +1,6 @@
 
 <file path=word/document.xml><?xml version="1.0" encoding="utf-8"?>
-<w:document xmlns:wpc="http://schemas.microsoft.com/office/word/2010/wordprocessingCanvas" xmlns:cx="http://schemas.microsoft.com/office/drawing/2014/chartex" xmlns:cx1="http://schemas.microsoft.com/office/drawing/2015/9/8/chartex" xmlns:cx2="http://schemas.microsoft.com/office/drawing/2015/10/21/chartex" xmlns:cx3="http://schemas.microsoft.com/office/drawing/2016/5/9/chartex" xmlns:cx4="http://schemas.microsoft.com/office/drawing/2016/5/10/chartex" xmlns:cx5="http://schemas.microsoft.com/office/drawing/2016/5/11/chartex" xmlns:cx6="http://schemas.microsoft.com/office/drawing/2016/5/12/chartex" xmlns:cx7="http://schemas.microsoft.com/office/drawing/2016/5/13/chartex" xmlns:cx8="http://schemas.microsoft.com/office/drawing/2016/5/14/chartex" xmlns:mc="http://schemas.openxmlformats.org/markup-compatibility/2006" xmlns:aink="http://schemas.microsoft.com/office/drawing/2016/ink" xmlns:am3d="http://schemas.microsoft.com/office/drawing/2017/model3d" xmlns:o="urn:schemas-microsoft-com:office:office" xmlns:r="http://schemas.openxmlformats.org/officeDocument/2006/relationships" xmlns:m="http://schemas.openxmlformats.org/officeDocument/2006/math" xmlns:v="urn:schemas-microsoft-com:vml" xmlns:wp14="http://schemas.microsoft.com/office/word/2010/wordprocessingDrawing" xmlns:wp="http://schemas.openxmlformats.org/drawingml/2006/wordprocessingDrawing" xmlns:w10="urn:schemas-microsoft-com:office:word" xmlns:w="http://schemas.openxmlformats.org/wordprocessingml/2006/main" xmlns:w14="http://schemas.microsoft.com/office/word/2010/wordml" xmlns:w15="http://schemas.microsoft.com/office/word/2012/wordml" xmlns:w16cid="http://schemas.microsoft.com/office/word/2016/wordml/cid" xmlns:w16se="http://schemas.microsoft.com/office/word/2015/wordml/symex" xmlns:wpg="http://schemas.microsoft.com/office/word/2010/wordprocessingGroup" xmlns:wpi="http://schemas.microsoft.com/office/word/2010/wordprocessingInk" xmlns:wne="http://schemas.microsoft.com/office/word/2006/wordml" xmlns:wps="http://schemas.microsoft.com/office/word/2010/wordprocessingShape" mc:Ignorable="w14 w15 w16se w16cid wp14">
+<w:document xmlns:wpc="http://schemas.microsoft.com/office/word/2010/wordprocessingCanvas" xmlns:cx="http://schemas.microsoft.com/office/drawing/2014/chartex" xmlns:cx1="http://schemas.microsoft.com/office/drawing/2015/9/8/chartex" xmlns:mc="http://schemas.openxmlformats.org/markup-compatibility/2006" xmlns:o="urn:schemas-microsoft-com:office:office" xmlns:r="http://schemas.openxmlformats.org/officeDocument/2006/relationships" xmlns:m="http://schemas.openxmlformats.org/officeDocument/2006/math" xmlns:v="urn:schemas-microsoft-com:vml" xmlns:wp14="http://schemas.microsoft.com/office/word/2010/wordprocessingDrawing" xmlns:wp="http://schemas.openxmlformats.org/drawingml/2006/wordprocessingDrawing" xmlns:w10="urn:schemas-microsoft-com:office:word" xmlns:w="http://schemas.openxmlformats.org/wordprocessingml/2006/main" xmlns:w14="http://schemas.microsoft.com/office/word/2010/wordml" xmlns:w15="http://schemas.microsoft.com/office/word/2012/wordml" xmlns:w16se="http://schemas.microsoft.com/office/word/2015/wordml/symex" xmlns:wpg="http://schemas.microsoft.com/office/word/2010/wordprocessingGroup" xmlns:wpi="http://schemas.microsoft.com/office/word/2010/wordprocessingInk" xmlns:wne="http://schemas.microsoft.com/office/word/2006/wordml" xmlns:wps="http://schemas.microsoft.com/office/word/2010/wordprocessingShape" mc:Ignorable="w14 w15 w16se wp14">
   <w:body>
     <w:p>
       <w:pPr>
@@ -121,8 +121,13 @@
         </w:numPr>
       </w:pPr>
       <w:r>
-        <w:t>TP3 Pecha kucha</w:t>
-      </w:r>
+        <w:t xml:space="preserve">TP3 Pecha </w:t>
+      </w:r>
+      <w:proofErr w:type="spellStart"/>
+      <w:r>
+        <w:t>kucha</w:t>
+      </w:r>
+      <w:proofErr w:type="spellEnd"/>
     </w:p>
     <w:p>
       <w:pPr>
@@ -195,6 +200,8 @@
       <w:r>
         <w:t>Fotos de clases</w:t>
       </w:r>
+      <w:bookmarkStart w:id="0" w:name="_GoBack"/>
+      <w:bookmarkEnd w:id="0"/>
     </w:p>
     <w:p>
       <w:pPr>
@@ -319,8 +326,13 @@
             <w:tcW w:w="2831" w:type="dxa"/>
           </w:tcPr>
           <w:p>
-            <w:r>
-              <w:t>ISW_Modalidad_academica_</w:t>
+            <w:proofErr w:type="spellStart"/>
+            <w:r>
+              <w:t>ISW_Modalidad_academica</w:t>
+            </w:r>
+            <w:proofErr w:type="spellEnd"/>
+            <w:r>
+              <w:t>_</w:t>
             </w:r>
             <w:r>
               <w:t xml:space="preserve"> 2019</w:t>
@@ -496,8 +508,13 @@
           </w:tcPr>
           <w:p>
             <w:r>
-              <w:t>Trabajo teórico conceptual – Pecha kucha</w:t>
-            </w:r>
+              <w:t xml:space="preserve">Trabajo teórico conceptual – Pecha </w:t>
+            </w:r>
+            <w:proofErr w:type="spellStart"/>
+            <w:r>
+              <w:t>kucha</w:t>
+            </w:r>
+            <w:proofErr w:type="spellEnd"/>
           </w:p>
         </w:tc>
         <w:tc>
@@ -533,8 +550,13 @@
               <w:t>/Ingeniería de software/Trabajo p</w:t>
             </w:r>
             <w:r>
-              <w:t>ráctico/Teórico/TP3 Pecha kucha</w:t>
-            </w:r>
+              <w:t xml:space="preserve">ráctico/Teórico/TP3 Pecha </w:t>
+            </w:r>
+            <w:proofErr w:type="spellStart"/>
+            <w:r>
+              <w:t>kucha</w:t>
+            </w:r>
+            <w:proofErr w:type="spellEnd"/>
           </w:p>
         </w:tc>
       </w:tr>
@@ -618,7 +640,44 @@
               <w:rPr>
                 <w:lang w:val="en-US"/>
               </w:rPr>
-              <w:t>ISW_&lt;Nombre Filmina&gt;.pdf</w:t>
+              <w:t>ISW</w:t>
+            </w:r>
+            <w:r>
+              <w:t>_&lt;Orden&gt;</w:t>
+            </w:r>
+            <w:r>
+              <w:rPr>
+                <w:lang w:val="en-US"/>
+              </w:rPr>
+              <w:t>_&lt;</w:t>
+            </w:r>
+            <w:proofErr w:type="spellStart"/>
+            <w:r>
+              <w:rPr>
+                <w:lang w:val="en-US"/>
+              </w:rPr>
+              <w:t>Nombre</w:t>
+            </w:r>
+            <w:proofErr w:type="spellEnd"/>
+            <w:r>
+              <w:rPr>
+                <w:lang w:val="en-US"/>
+              </w:rPr>
+              <w:t xml:space="preserve"> </w:t>
+            </w:r>
+            <w:proofErr w:type="spellStart"/>
+            <w:r>
+              <w:rPr>
+                <w:lang w:val="en-US"/>
+              </w:rPr>
+              <w:t>Filmina</w:t>
+            </w:r>
+            <w:proofErr w:type="spellEnd"/>
+            <w:r>
+              <w:rPr>
+                <w:lang w:val="en-US"/>
+              </w:rPr>
+              <w:t>&gt;.pdf</w:t>
             </w:r>
           </w:p>
         </w:tc>
@@ -650,14 +709,19 @@
           </w:tcPr>
           <w:p>
             <w:r>
-              <w:t>ISW_</w:t>
-            </w:r>
-            <w:r>
-              <w:t>&lt;Orden&gt;_</w:t>
-            </w:r>
-            <w:r>
-              <w:t>&lt;Nombre Libro&gt;.pdf</w:t>
-            </w:r>
+              <w:t>ISW</w:t>
+            </w:r>
+            <w:r>
+              <w:t>_</w:t>
+            </w:r>
+            <w:r>
+              <w:t>&lt;Nombre Libro&gt;.</w:t>
+            </w:r>
+            <w:proofErr w:type="spellStart"/>
+            <w:r>
+              <w:t>pdf</w:t>
+            </w:r>
+            <w:proofErr w:type="spellEnd"/>
           </w:p>
         </w:tc>
         <w:tc>
@@ -700,7 +764,35 @@
               <w:rPr>
                 <w:lang w:val="en-US"/>
               </w:rPr>
-              <w:t>ISW_&lt;Fecha&gt;_&lt;Tipo&gt;.jpg</w:t>
+              <w:t>ISW_&lt;</w:t>
+            </w:r>
+            <w:proofErr w:type="spellStart"/>
+            <w:r>
+              <w:rPr>
+                <w:lang w:val="en-US"/>
+              </w:rPr>
+              <w:t>Fecha</w:t>
+            </w:r>
+            <w:proofErr w:type="spellEnd"/>
+            <w:r>
+              <w:rPr>
+                <w:lang w:val="en-US"/>
+              </w:rPr>
+              <w:t>&gt;_&lt;</w:t>
+            </w:r>
+            <w:proofErr w:type="spellStart"/>
+            <w:r>
+              <w:rPr>
+                <w:lang w:val="en-US"/>
+              </w:rPr>
+              <w:t>Tipo</w:t>
+            </w:r>
+            <w:proofErr w:type="spellEnd"/>
+            <w:r>
+              <w:rPr>
+                <w:lang w:val="en-US"/>
+              </w:rPr>
+              <w:t>&gt;.jpg</w:t>
             </w:r>
           </w:p>
         </w:tc>
@@ -772,7 +864,15 @@
           </w:tcPr>
           <w:p>
             <w:r>
-              <w:t>Número. Ej: 01</w:t>
+              <w:t xml:space="preserve">Número. </w:t>
+            </w:r>
+            <w:proofErr w:type="spellStart"/>
+            <w:r>
+              <w:t>Ej</w:t>
+            </w:r>
+            <w:proofErr w:type="spellEnd"/>
+            <w:r>
+              <w:t>: 01</w:t>
             </w:r>
           </w:p>
         </w:tc>
@@ -794,7 +894,15 @@
           </w:tcPr>
           <w:p>
             <w:r>
-              <w:t>Título del tema. Ej: Requerimientos ágiles</w:t>
+              <w:t xml:space="preserve">Título del tema. </w:t>
+            </w:r>
+            <w:proofErr w:type="spellStart"/>
+            <w:r>
+              <w:t>Ej</w:t>
+            </w:r>
+            <w:proofErr w:type="spellEnd"/>
+            <w:r>
+              <w:t>: Requerimientos ágiles</w:t>
             </w:r>
           </w:p>
         </w:tc>
@@ -816,7 +924,15 @@
           </w:tcPr>
           <w:p>
             <w:r>
-              <w:t>Fecha de la clase en formato MM-DD. Ej: 08-27</w:t>
+              <w:t xml:space="preserve">Fecha de la clase en formato MM-DD. </w:t>
+            </w:r>
+            <w:proofErr w:type="spellStart"/>
+            <w:r>
+              <w:t>Ej</w:t>
+            </w:r>
+            <w:proofErr w:type="spellEnd"/>
+            <w:r>
+              <w:t>: 08-27</w:t>
             </w:r>
           </w:p>
         </w:tc>
@@ -860,12 +976,15 @@
           </w:tcPr>
           <w:p>
             <w:r>
-              <w:t>Número de orden del tema. Ej: 01</w:t>
-            </w:r>
-            <w:bookmarkStart w:id="0" w:name="_GoBack"/>
-            <w:bookmarkEnd w:id="0"/>
-            <w:r>
-              <w:t xml:space="preserve"> </w:t>
+              <w:t xml:space="preserve">Número de orden del tema. </w:t>
+            </w:r>
+            <w:proofErr w:type="spellStart"/>
+            <w:r>
+              <w:t>Ej</w:t>
+            </w:r>
+            <w:proofErr w:type="spellEnd"/>
+            <w:r>
+              <w:t xml:space="preserve">: 01 </w:t>
             </w:r>
           </w:p>
         </w:tc>
@@ -886,6 +1005,9 @@
       </w:r>
       <w:r>
         <w:t>.</w:t>
+      </w:r>
+      <w:r>
+        <w:t xml:space="preserve"> </w:t>
       </w:r>
     </w:p>
     <w:sectPr>
@@ -899,7 +1021,7 @@
 </file>
 
 <file path=word/numbering.xml><?xml version="1.0" encoding="utf-8"?>
-<w:numbering xmlns:wpc="http://schemas.microsoft.com/office/word/2010/wordprocessingCanvas" xmlns:cx="http://schemas.microsoft.com/office/drawing/2014/chartex" xmlns:cx1="http://schemas.microsoft.com/office/drawing/2015/9/8/chartex" xmlns:cx2="http://schemas.microsoft.com/office/drawing/2015/10/21/chartex" xmlns:cx3="http://schemas.microsoft.com/office/drawing/2016/5/9/chartex" xmlns:cx4="http://schemas.microsoft.com/office/drawing/2016/5/10/chartex" xmlns:cx5="http://schemas.microsoft.com/office/drawing/2016/5/11/chartex" xmlns:cx6="http://schemas.microsoft.com/office/drawing/2016/5/12/chartex" xmlns:cx7="http://schemas.microsoft.com/office/drawing/2016/5/13/chartex" xmlns:cx8="http://schemas.microsoft.com/office/drawing/2016/5/14/chartex" xmlns:mc="http://schemas.openxmlformats.org/markup-compatibility/2006" xmlns:aink="http://schemas.microsoft.com/office/drawing/2016/ink" xmlns:am3d="http://schemas.microsoft.com/office/drawing/2017/model3d" xmlns:o="urn:schemas-microsoft-com:office:office" xmlns:r="http://schemas.openxmlformats.org/officeDocument/2006/relationships" xmlns:m="http://schemas.openxmlformats.org/officeDocument/2006/math" xmlns:v="urn:schemas-microsoft-com:vml" xmlns:wp14="http://schemas.microsoft.com/office/word/2010/wordprocessingDrawing" xmlns:wp="http://schemas.openxmlformats.org/drawingml/2006/wordprocessingDrawing" xmlns:w10="urn:schemas-microsoft-com:office:word" xmlns:w="http://schemas.openxmlformats.org/wordprocessingml/2006/main" xmlns:w14="http://schemas.microsoft.com/office/word/2010/wordml" xmlns:w15="http://schemas.microsoft.com/office/word/2012/wordml" xmlns:w16cid="http://schemas.microsoft.com/office/word/2016/wordml/cid" xmlns:w16se="http://schemas.microsoft.com/office/word/2015/wordml/symex" xmlns:wpg="http://schemas.microsoft.com/office/word/2010/wordprocessingGroup" xmlns:wpi="http://schemas.microsoft.com/office/word/2010/wordprocessingInk" xmlns:wne="http://schemas.microsoft.com/office/word/2006/wordml" xmlns:wps="http://schemas.microsoft.com/office/word/2010/wordprocessingShape" mc:Ignorable="w14 w15 w16se w16cid wp14">
+<w:numbering xmlns:wpc="http://schemas.microsoft.com/office/word/2010/wordprocessingCanvas" xmlns:cx="http://schemas.microsoft.com/office/drawing/2014/chartex" xmlns:cx1="http://schemas.microsoft.com/office/drawing/2015/9/8/chartex" xmlns:mc="http://schemas.openxmlformats.org/markup-compatibility/2006" xmlns:o="urn:schemas-microsoft-com:office:office" xmlns:r="http://schemas.openxmlformats.org/officeDocument/2006/relationships" xmlns:m="http://schemas.openxmlformats.org/officeDocument/2006/math" xmlns:v="urn:schemas-microsoft-com:vml" xmlns:wp14="http://schemas.microsoft.com/office/word/2010/wordprocessingDrawing" xmlns:wp="http://schemas.openxmlformats.org/drawingml/2006/wordprocessingDrawing" xmlns:w10="urn:schemas-microsoft-com:office:word" xmlns:w="http://schemas.openxmlformats.org/wordprocessingml/2006/main" xmlns:w14="http://schemas.microsoft.com/office/word/2010/wordml" xmlns:w15="http://schemas.microsoft.com/office/word/2012/wordml" xmlns:w16se="http://schemas.microsoft.com/office/word/2015/wordml/symex" xmlns:wpg="http://schemas.microsoft.com/office/word/2010/wordprocessingGroup" xmlns:wpi="http://schemas.microsoft.com/office/word/2010/wordprocessingInk" xmlns:wne="http://schemas.microsoft.com/office/word/2006/wordml" xmlns:wps="http://schemas.microsoft.com/office/word/2010/wordprocessingShape" mc:Ignorable="w14 w15 w16se wp14">
   <w:abstractNum w:abstractNumId="0" w15:restartNumberingAfterBreak="0">
     <w:nsid w:val="0AEB1D53"/>
     <w:multiLevelType w:val="hybridMultilevel"/>
@@ -1136,7 +1258,7 @@
 </file>
 
 <file path=word/styles.xml><?xml version="1.0" encoding="utf-8"?>
-<w:styles xmlns:mc="http://schemas.openxmlformats.org/markup-compatibility/2006" xmlns:r="http://schemas.openxmlformats.org/officeDocument/2006/relationships" xmlns:w="http://schemas.openxmlformats.org/wordprocessingml/2006/main" xmlns:w14="http://schemas.microsoft.com/office/word/2010/wordml" xmlns:w15="http://schemas.microsoft.com/office/word/2012/wordml" xmlns:w16cid="http://schemas.microsoft.com/office/word/2016/wordml/cid" xmlns:w16se="http://schemas.microsoft.com/office/word/2015/wordml/symex" mc:Ignorable="w14 w15 w16se w16cid">
+<w:styles xmlns:mc="http://schemas.openxmlformats.org/markup-compatibility/2006" xmlns:r="http://schemas.openxmlformats.org/officeDocument/2006/relationships" xmlns:w="http://schemas.openxmlformats.org/wordprocessingml/2006/main" xmlns:w14="http://schemas.microsoft.com/office/word/2010/wordml" xmlns:w15="http://schemas.microsoft.com/office/word/2012/wordml" xmlns:w16se="http://schemas.microsoft.com/office/word/2015/wordml/symex" mc:Ignorable="w14 w15 w16se">
   <w:docDefaults>
     <w:rPrDefault>
       <w:rPr>
@@ -1152,7 +1274,7 @@
       </w:pPr>
     </w:pPrDefault>
   </w:docDefaults>
-  <w:latentStyles w:defLockedState="0" w:defUIPriority="99" w:defSemiHidden="0" w:defUnhideWhenUsed="0" w:defQFormat="0" w:count="376">
+  <w:latentStyles w:defLockedState="0" w:defUIPriority="99" w:defSemiHidden="0" w:defUnhideWhenUsed="0" w:defQFormat="0" w:count="371">
     <w:lsdException w:name="Normal" w:uiPriority="0" w:qFormat="1"/>
     <w:lsdException w:name="heading 1" w:uiPriority="9" w:qFormat="1"/>
     <w:lsdException w:name="heading 2" w:semiHidden="1" w:uiPriority="9" w:unhideWhenUsed="1" w:qFormat="1"/>
@@ -1524,11 +1646,6 @@
     <w:lsdException w:name="List Table 5 Dark Accent 6" w:uiPriority="50"/>
     <w:lsdException w:name="List Table 6 Colorful Accent 6" w:uiPriority="51"/>
     <w:lsdException w:name="List Table 7 Colorful Accent 6" w:uiPriority="52"/>
-    <w:lsdException w:name="Mention" w:semiHidden="1" w:unhideWhenUsed="1"/>
-    <w:lsdException w:name="Smart Hyperlink" w:semiHidden="1" w:unhideWhenUsed="1"/>
-    <w:lsdException w:name="Hashtag" w:semiHidden="1" w:unhideWhenUsed="1"/>
-    <w:lsdException w:name="Unresolved Mention" w:semiHidden="1" w:unhideWhenUsed="1"/>
-    <w:lsdException w:name="Smart Link" w:semiHidden="1" w:unhideWhenUsed="1"/>
   </w:latentStyles>
   <w:style w:type="paragraph" w:default="1" w:styleId="Normal">
     <w:name w:val="Normal"/>
@@ -1671,7 +1788,7 @@
       <w:u w:val="single"/>
     </w:rPr>
   </w:style>
-  <w:style w:type="character" w:styleId="Mencinsinresolver">
+  <w:style w:type="character" w:customStyle="1" w:styleId="UnresolvedMention">
     <w:name w:val="Unresolved Mention"/>
     <w:basedOn w:val="Fuentedeprrafopredeter"/>
     <w:uiPriority w:val="99"/>

</xml_diff>

<commit_message>
Actualizacion de estructura y archivos
Se agregaron filminas, enunciados TPs evaluables y resueltos. Se agrego IC en Plan de Configuracion
</commit_message>
<xml_diff>
--- a/ISW_Plan_configuracion.docx
+++ b/ISW_Plan_configuracion.docx
@@ -1,6 +1,6 @@
 
 <file path=word/document.xml><?xml version="1.0" encoding="utf-8"?>
-<w:document xmlns:wpc="http://schemas.microsoft.com/office/word/2010/wordprocessingCanvas" xmlns:cx="http://schemas.microsoft.com/office/drawing/2014/chartex" xmlns:cx1="http://schemas.microsoft.com/office/drawing/2015/9/8/chartex" xmlns:mc="http://schemas.openxmlformats.org/markup-compatibility/2006" xmlns:o="urn:schemas-microsoft-com:office:office" xmlns:r="http://schemas.openxmlformats.org/officeDocument/2006/relationships" xmlns:m="http://schemas.openxmlformats.org/officeDocument/2006/math" xmlns:v="urn:schemas-microsoft-com:vml" xmlns:wp14="http://schemas.microsoft.com/office/word/2010/wordprocessingDrawing" xmlns:wp="http://schemas.openxmlformats.org/drawingml/2006/wordprocessingDrawing" xmlns:w10="urn:schemas-microsoft-com:office:word" xmlns:w="http://schemas.openxmlformats.org/wordprocessingml/2006/main" xmlns:w14="http://schemas.microsoft.com/office/word/2010/wordml" xmlns:w15="http://schemas.microsoft.com/office/word/2012/wordml" xmlns:w16se="http://schemas.microsoft.com/office/word/2015/wordml/symex" xmlns:wpg="http://schemas.microsoft.com/office/word/2010/wordprocessingGroup" xmlns:wpi="http://schemas.microsoft.com/office/word/2010/wordprocessingInk" xmlns:wne="http://schemas.microsoft.com/office/word/2006/wordml" xmlns:wps="http://schemas.microsoft.com/office/word/2010/wordprocessingShape" mc:Ignorable="w14 w15 w16se wp14">
+<w:document xmlns:wpc="http://schemas.microsoft.com/office/word/2010/wordprocessingCanvas" xmlns:cx="http://schemas.microsoft.com/office/drawing/2014/chartex" xmlns:cx1="http://schemas.microsoft.com/office/drawing/2015/9/8/chartex" xmlns:cx2="http://schemas.microsoft.com/office/drawing/2015/10/21/chartex" xmlns:cx3="http://schemas.microsoft.com/office/drawing/2016/5/9/chartex" xmlns:cx4="http://schemas.microsoft.com/office/drawing/2016/5/10/chartex" xmlns:cx5="http://schemas.microsoft.com/office/drawing/2016/5/11/chartex" xmlns:cx6="http://schemas.microsoft.com/office/drawing/2016/5/12/chartex" xmlns:cx7="http://schemas.microsoft.com/office/drawing/2016/5/13/chartex" xmlns:cx8="http://schemas.microsoft.com/office/drawing/2016/5/14/chartex" xmlns:mc="http://schemas.openxmlformats.org/markup-compatibility/2006" xmlns:aink="http://schemas.microsoft.com/office/drawing/2016/ink" xmlns:am3d="http://schemas.microsoft.com/office/drawing/2017/model3d" xmlns:o="urn:schemas-microsoft-com:office:office" xmlns:r="http://schemas.openxmlformats.org/officeDocument/2006/relationships" xmlns:m="http://schemas.openxmlformats.org/officeDocument/2006/math" xmlns:v="urn:schemas-microsoft-com:vml" xmlns:wp14="http://schemas.microsoft.com/office/word/2010/wordprocessingDrawing" xmlns:wp="http://schemas.openxmlformats.org/drawingml/2006/wordprocessingDrawing" xmlns:w10="urn:schemas-microsoft-com:office:word" xmlns:w="http://schemas.openxmlformats.org/wordprocessingml/2006/main" xmlns:w14="http://schemas.microsoft.com/office/word/2010/wordml" xmlns:w15="http://schemas.microsoft.com/office/word/2012/wordml" xmlns:w16cid="http://schemas.microsoft.com/office/word/2016/wordml/cid" xmlns:w16se="http://schemas.microsoft.com/office/word/2015/wordml/symex" xmlns:wpg="http://schemas.microsoft.com/office/word/2010/wordprocessingGroup" xmlns:wpi="http://schemas.microsoft.com/office/word/2010/wordprocessingInk" xmlns:wne="http://schemas.microsoft.com/office/word/2006/wordml" xmlns:wps="http://schemas.microsoft.com/office/word/2010/wordprocessingShape" mc:Ignorable="w14 w15 w16se w16cid wp14">
   <w:body>
     <w:p>
       <w:pPr>
@@ -125,7 +125,10 @@
       </w:r>
       <w:proofErr w:type="spellStart"/>
       <w:r>
-        <w:t>kucha</w:t>
+        <w:t>K</w:t>
+      </w:r>
+      <w:r>
+        <w:t>ucha</w:t>
       </w:r>
       <w:proofErr w:type="spellEnd"/>
     </w:p>
@@ -200,8 +203,6 @@
       <w:r>
         <w:t>Fotos de clases</w:t>
       </w:r>
-      <w:bookmarkStart w:id="0" w:name="_GoBack"/>
-      <w:bookmarkEnd w:id="0"/>
     </w:p>
     <w:p>
       <w:pPr>
@@ -233,9 +234,9 @@
         <w:tblLook w:val="04A0" w:firstRow="1" w:lastRow="0" w:firstColumn="1" w:lastColumn="0" w:noHBand="0" w:noVBand="1"/>
       </w:tblPr>
       <w:tblGrid>
-        <w:gridCol w:w="2799"/>
-        <w:gridCol w:w="2878"/>
-        <w:gridCol w:w="2817"/>
+        <w:gridCol w:w="1293"/>
+        <w:gridCol w:w="5237"/>
+        <w:gridCol w:w="1964"/>
       </w:tblGrid>
       <w:tr>
         <w:tc>
@@ -392,49 +393,20 @@
           </w:tcPr>
           <w:p>
             <w:r>
-              <w:t xml:space="preserve">Trabajo </w:t>
-            </w:r>
-            <w:r>
-              <w:t>teórico conceptual</w:t>
-            </w:r>
-            <w:r>
-              <w:t xml:space="preserve"> – Informe técnico</w:t>
-            </w:r>
-          </w:p>
-        </w:tc>
-        <w:tc>
-          <w:tcPr>
-            <w:tcW w:w="2831" w:type="dxa"/>
-          </w:tcPr>
-          <w:p>
-            <w:pPr>
-              <w:rPr>
-                <w:lang w:val="en-US"/>
-              </w:rPr>
-            </w:pPr>
-            <w:r>
-              <w:rPr>
-                <w:lang w:val="en-US"/>
-              </w:rPr>
-              <w:t>ISW_TEO_TP</w:t>
-            </w:r>
-            <w:r>
-              <w:rPr>
-                <w:lang w:val="en-US"/>
-              </w:rPr>
-              <w:t>1</w:t>
-            </w:r>
-            <w:r>
-              <w:rPr>
-                <w:lang w:val="en-US"/>
-              </w:rPr>
-              <w:t>_G</w:t>
-            </w:r>
-            <w:r>
-              <w:rPr>
-                <w:lang w:val="en-US"/>
-              </w:rPr>
-              <w:t>8.docx</w:t>
+              <w:t>Lineamientos para trabajos teóricos</w:t>
+            </w:r>
+          </w:p>
+        </w:tc>
+        <w:tc>
+          <w:tcPr>
+            <w:tcW w:w="2831" w:type="dxa"/>
+          </w:tcPr>
+          <w:p>
+            <w:r>
+              <w:t>ISW_</w:t>
+            </w:r>
+            <w:r>
+              <w:t>Lineamiento_para_trabajos_conceptuales.pdf</w:t>
             </w:r>
           </w:p>
         </w:tc>
@@ -447,7 +419,7 @@
               <w:t>/Ingeniería de software/Trabajo p</w:t>
             </w:r>
             <w:r>
-              <w:t>ráctico/Teórico/TP1 Informe técnico</w:t>
+              <w:t>ráctico/Teórico</w:t>
             </w:r>
           </w:p>
         </w:tc>
@@ -459,7 +431,13 @@
           </w:tcPr>
           <w:p>
             <w:r>
-              <w:t>Trabajo teórico conceptual – Póster científico</w:t>
+              <w:t xml:space="preserve">Trabajo </w:t>
+            </w:r>
+            <w:r>
+              <w:t>teórico conceptual</w:t>
+            </w:r>
+            <w:r>
+              <w:t xml:space="preserve"> – Informe técnico</w:t>
             </w:r>
           </w:p>
         </w:tc>
@@ -477,13 +455,25 @@
               <w:rPr>
                 <w:lang w:val="en-US"/>
               </w:rPr>
-              <w:t>ISW_TEO_TP2_G8.j</w:t>
-            </w:r>
-            <w:r>
-              <w:rPr>
-                <w:lang w:val="en-US"/>
-              </w:rPr>
-              <w:t>pg</w:t>
+              <w:t>ISW_TEO_TP</w:t>
+            </w:r>
+            <w:r>
+              <w:rPr>
+                <w:lang w:val="en-US"/>
+              </w:rPr>
+              <w:t>1</w:t>
+            </w:r>
+            <w:r>
+              <w:rPr>
+                <w:lang w:val="en-US"/>
+              </w:rPr>
+              <w:t>_G</w:t>
+            </w:r>
+            <w:r>
+              <w:rPr>
+                <w:lang w:val="en-US"/>
+              </w:rPr>
+              <w:t>8.docx</w:t>
             </w:r>
           </w:p>
         </w:tc>
@@ -496,7 +486,7 @@
               <w:t>/Ingeniería de software/Trabajo p</w:t>
             </w:r>
             <w:r>
-              <w:t>ráctico/Teórico/TP2 Póster científico</w:t>
+              <w:t>ráctico/Teórico/TP1 Informe técnico</w:t>
             </w:r>
           </w:p>
         </w:tc>
@@ -508,13 +498,8 @@
           </w:tcPr>
           <w:p>
             <w:r>
-              <w:t xml:space="preserve">Trabajo teórico conceptual – Pecha </w:t>
-            </w:r>
-            <w:proofErr w:type="spellStart"/>
-            <w:r>
-              <w:t>kucha</w:t>
-            </w:r>
-            <w:proofErr w:type="spellEnd"/>
+              <w:t>Trabajo teórico conceptual – Póster científico</w:t>
+            </w:r>
           </w:p>
         </w:tc>
         <w:tc>
@@ -531,13 +516,13 @@
               <w:rPr>
                 <w:lang w:val="en-US"/>
               </w:rPr>
-              <w:t>ISW_TEO_TP3_G8.p</w:t>
-            </w:r>
-            <w:r>
-              <w:rPr>
-                <w:lang w:val="en-US"/>
-              </w:rPr>
-              <w:t>ptx</w:t>
+              <w:t>ISW_TEO_TP2_G8.j</w:t>
+            </w:r>
+            <w:r>
+              <w:rPr>
+                <w:lang w:val="en-US"/>
+              </w:rPr>
+              <w:t>pg</w:t>
             </w:r>
           </w:p>
         </w:tc>
@@ -550,13 +535,8 @@
               <w:t>/Ingeniería de software/Trabajo p</w:t>
             </w:r>
             <w:r>
-              <w:t xml:space="preserve">ráctico/Teórico/TP3 Pecha </w:t>
-            </w:r>
-            <w:proofErr w:type="spellStart"/>
-            <w:r>
-              <w:t>kucha</w:t>
-            </w:r>
-            <w:proofErr w:type="spellEnd"/>
+              <w:t>ráctico/Teórico/TP2 Póster científico</w:t>
+            </w:r>
           </w:p>
         </w:tc>
       </w:tr>
@@ -567,8 +547,20 @@
           </w:tcPr>
           <w:p>
             <w:r>
-              <w:t>Trabajo práctico evaluable</w:t>
-            </w:r>
+              <w:t xml:space="preserve">Trabajo teórico </w:t>
+            </w:r>
+            <w:r>
+              <w:lastRenderedPageBreak/>
+              <w:t xml:space="preserve">conceptual – Pecha </w:t>
+            </w:r>
+            <w:proofErr w:type="spellStart"/>
+            <w:r>
+              <w:t>K</w:t>
+            </w:r>
+            <w:r>
+              <w:t>ucha</w:t>
+            </w:r>
+            <w:proofErr w:type="spellEnd"/>
           </w:p>
         </w:tc>
         <w:tc>
@@ -585,19 +577,14 @@
               <w:rPr>
                 <w:lang w:val="en-US"/>
               </w:rPr>
-              <w:t>ISW_PRA_</w:t>
-            </w:r>
-            <w:r>
-              <w:rPr>
-                <w:lang w:val="en-US"/>
-              </w:rPr>
-              <w:t>TP&lt;n&gt;_G8.d</w:t>
-            </w:r>
-            <w:r>
-              <w:rPr>
-                <w:lang w:val="en-US"/>
-              </w:rPr>
-              <w:t>ocx</w:t>
+              <w:lastRenderedPageBreak/>
+              <w:t>ISW_TEO_TP3_G8.p</w:t>
+            </w:r>
+            <w:r>
+              <w:rPr>
+                <w:lang w:val="en-US"/>
+              </w:rPr>
+              <w:t>ptx</w:t>
             </w:r>
           </w:p>
         </w:tc>
@@ -607,11 +594,23 @@
           </w:tcPr>
           <w:p>
             <w:r>
-              <w:t>/Ingeniería de software/Trabajo p</w:t>
-            </w:r>
-            <w:r>
-              <w:t>ráctico/Práctico/TPN</w:t>
-            </w:r>
+              <w:t xml:space="preserve">/Ingeniería de software/Trabajo </w:t>
+            </w:r>
+            <w:r>
+              <w:lastRenderedPageBreak/>
+              <w:t>p</w:t>
+            </w:r>
+            <w:r>
+              <w:t xml:space="preserve">ráctico/Teórico/TP3 Pecha </w:t>
+            </w:r>
+            <w:proofErr w:type="spellStart"/>
+            <w:r>
+              <w:t>K</w:t>
+            </w:r>
+            <w:r>
+              <w:t>ucha</w:t>
+            </w:r>
+            <w:proofErr w:type="spellEnd"/>
           </w:p>
         </w:tc>
       </w:tr>
@@ -622,62 +621,21 @@
           </w:tcPr>
           <w:p>
             <w:r>
-              <w:t>Filminas de clase</w:t>
-            </w:r>
-          </w:p>
-        </w:tc>
-        <w:tc>
-          <w:tcPr>
-            <w:tcW w:w="2831" w:type="dxa"/>
-          </w:tcPr>
-          <w:p>
-            <w:pPr>
-              <w:rPr>
-                <w:lang w:val="en-US"/>
-              </w:rPr>
-            </w:pPr>
-            <w:r>
-              <w:rPr>
-                <w:lang w:val="en-US"/>
-              </w:rPr>
-              <w:t>ISW</w:t>
-            </w:r>
-            <w:r>
-              <w:t>_&lt;Orden&gt;</w:t>
-            </w:r>
-            <w:r>
-              <w:rPr>
-                <w:lang w:val="en-US"/>
-              </w:rPr>
-              <w:t>_&lt;</w:t>
-            </w:r>
-            <w:proofErr w:type="spellStart"/>
-            <w:r>
-              <w:rPr>
-                <w:lang w:val="en-US"/>
-              </w:rPr>
-              <w:t>Nombre</w:t>
-            </w:r>
-            <w:proofErr w:type="spellEnd"/>
-            <w:r>
-              <w:rPr>
-                <w:lang w:val="en-US"/>
-              </w:rPr>
-              <w:t xml:space="preserve"> </w:t>
-            </w:r>
-            <w:proofErr w:type="spellStart"/>
-            <w:r>
-              <w:rPr>
-                <w:lang w:val="en-US"/>
-              </w:rPr>
-              <w:t>Filmina</w:t>
-            </w:r>
-            <w:proofErr w:type="spellEnd"/>
-            <w:r>
-              <w:rPr>
-                <w:lang w:val="en-US"/>
-              </w:rPr>
-              <w:t>&gt;.pdf</w:t>
+              <w:lastRenderedPageBreak/>
+              <w:t>Guía Trabajos prácticos</w:t>
+            </w:r>
+            <w:r>
+              <w:t xml:space="preserve"> resueltos</w:t>
+            </w:r>
+          </w:p>
+        </w:tc>
+        <w:tc>
+          <w:tcPr>
+            <w:tcW w:w="2831" w:type="dxa"/>
+          </w:tcPr>
+          <w:p>
+            <w:r>
+              <w:t>ISW_PRA_Guia_Trabajos_Prácticos_Resueltos.pdf</w:t>
             </w:r>
           </w:p>
         </w:tc>
@@ -687,7 +645,10 @@
           </w:tcPr>
           <w:p>
             <w:r>
-              <w:t>/Ingeniería de software/Material de estudio/Filminas</w:t>
+              <w:t>/Ingeniería de software/Trabajo p</w:t>
+            </w:r>
+            <w:r>
+              <w:t>ráctico/Práctico</w:t>
             </w:r>
           </w:p>
         </w:tc>
@@ -699,29 +660,36 @@
           </w:tcPr>
           <w:p>
             <w:r>
-              <w:t>Libros</w:t>
-            </w:r>
-          </w:p>
-        </w:tc>
-        <w:tc>
-          <w:tcPr>
-            <w:tcW w:w="2831" w:type="dxa"/>
-          </w:tcPr>
-          <w:p>
-            <w:r>
-              <w:t>ISW</w:t>
-            </w:r>
-            <w:r>
-              <w:t>_</w:t>
-            </w:r>
-            <w:r>
-              <w:t>&lt;Nombre Libro&gt;.</w:t>
-            </w:r>
-            <w:proofErr w:type="spellStart"/>
-            <w:r>
-              <w:t>pdf</w:t>
-            </w:r>
-            <w:proofErr w:type="spellEnd"/>
+              <w:t>Enunciados T</w:t>
+            </w:r>
+            <w:r>
+              <w:t>rabajo</w:t>
+            </w:r>
+            <w:r>
+              <w:t>s</w:t>
+            </w:r>
+            <w:r>
+              <w:t xml:space="preserve"> pr</w:t>
+            </w:r>
+            <w:r>
+              <w:t>á</w:t>
+            </w:r>
+            <w:r>
+              <w:t>ctico</w:t>
+            </w:r>
+            <w:r>
+              <w:t>s</w:t>
+            </w:r>
+          </w:p>
+        </w:tc>
+        <w:tc>
+          <w:tcPr>
+            <w:tcW w:w="2831" w:type="dxa"/>
+          </w:tcPr>
+          <w:p>
+            <w:r>
+              <w:t>ISW_PRA_Enunciados_Trabajo_Practicos_Evaluables.pdf</w:t>
+            </w:r>
           </w:p>
         </w:tc>
         <w:tc>
@@ -730,10 +698,10 @@
           </w:tcPr>
           <w:p>
             <w:r>
-              <w:t>/Ingeniería de software/Material de estudi</w:t>
-            </w:r>
-            <w:r>
-              <w:t>o/Libros</w:t>
+              <w:t>/Ingeniería de software/Trabajo p</w:t>
+            </w:r>
+            <w:r>
+              <w:t>ráctico/Práctico</w:t>
             </w:r>
           </w:p>
         </w:tc>
@@ -745,7 +713,243 @@
           </w:tcPr>
           <w:p>
             <w:r>
-              <w:lastRenderedPageBreak/>
+              <w:t>Trabajo práctico evaluable</w:t>
+            </w:r>
+          </w:p>
+        </w:tc>
+        <w:tc>
+          <w:tcPr>
+            <w:tcW w:w="2831" w:type="dxa"/>
+          </w:tcPr>
+          <w:p>
+            <w:pPr>
+              <w:rPr>
+                <w:lang w:val="en-US"/>
+              </w:rPr>
+            </w:pPr>
+            <w:r>
+              <w:rPr>
+                <w:lang w:val="en-US"/>
+              </w:rPr>
+              <w:t>ISW_PRA_</w:t>
+            </w:r>
+            <w:r>
+              <w:rPr>
+                <w:lang w:val="en-US"/>
+              </w:rPr>
+              <w:t>TP&lt;n&gt;_G8.d</w:t>
+            </w:r>
+            <w:r>
+              <w:rPr>
+                <w:lang w:val="en-US"/>
+              </w:rPr>
+              <w:t>ocx</w:t>
+            </w:r>
+          </w:p>
+        </w:tc>
+        <w:tc>
+          <w:tcPr>
+            <w:tcW w:w="2832" w:type="dxa"/>
+          </w:tcPr>
+          <w:p>
+            <w:r>
+              <w:t>/Ingeniería de software/Trabajo p</w:t>
+            </w:r>
+            <w:r>
+              <w:t>ráctico/Práctico/TPN</w:t>
+            </w:r>
+          </w:p>
+        </w:tc>
+      </w:tr>
+      <w:tr>
+        <w:tc>
+          <w:tcPr>
+            <w:tcW w:w="2831" w:type="dxa"/>
+          </w:tcPr>
+          <w:p>
+            <w:r>
+              <w:t xml:space="preserve">TP6 </w:t>
+            </w:r>
+            <w:proofErr w:type="spellStart"/>
+            <w:r>
+              <w:t>User</w:t>
+            </w:r>
+            <w:proofErr w:type="spellEnd"/>
+            <w:r>
+              <w:t xml:space="preserve"> </w:t>
+            </w:r>
+            <w:proofErr w:type="spellStart"/>
+            <w:r>
+              <w:t>Stories</w:t>
+            </w:r>
+            <w:proofErr w:type="spellEnd"/>
+            <w:r>
+              <w:t xml:space="preserve"> </w:t>
+            </w:r>
+            <w:proofErr w:type="spellStart"/>
+            <w:r>
+              <w:t>DeliveryEat</w:t>
+            </w:r>
+            <w:proofErr w:type="spellEnd"/>
+          </w:p>
+        </w:tc>
+        <w:tc>
+          <w:tcPr>
+            <w:tcW w:w="2831" w:type="dxa"/>
+          </w:tcPr>
+          <w:p>
+            <w:pPr>
+              <w:rPr>
+                <w:lang w:val="en-US"/>
+              </w:rPr>
+            </w:pPr>
+            <w:r>
+              <w:rPr>
+                <w:lang w:val="en-US"/>
+              </w:rPr>
+              <w:t>ISW_PRA_</w:t>
+            </w:r>
+            <w:r>
+              <w:rPr>
+                <w:lang w:val="en-US"/>
+              </w:rPr>
+              <w:t>TP6_Implementacion_User_Stories_Deliver</w:t>
+            </w:r>
+            <w:r>
+              <w:rPr>
+                <w:lang w:val="en-US"/>
+              </w:rPr>
+              <w:t>y</w:t>
+            </w:r>
+            <w:bookmarkStart w:id="0" w:name="_GoBack"/>
+            <w:bookmarkEnd w:id="0"/>
+            <w:r>
+              <w:rPr>
+                <w:lang w:val="en-US"/>
+              </w:rPr>
+              <w:t>Eat</w:t>
+            </w:r>
+            <w:r>
+              <w:rPr>
+                <w:lang w:val="en-US"/>
+              </w:rPr>
+              <w:t>.docx</w:t>
+            </w:r>
+          </w:p>
+        </w:tc>
+        <w:tc>
+          <w:tcPr>
+            <w:tcW w:w="2832" w:type="dxa"/>
+          </w:tcPr>
+          <w:p>
+            <w:r>
+              <w:t>/Ingeniería de software/Trabajo p</w:t>
+            </w:r>
+            <w:r>
+              <w:t>ráctico/Práctico/TP</w:t>
+            </w:r>
+            <w:r>
+              <w:t>6</w:t>
+            </w:r>
+          </w:p>
+        </w:tc>
+      </w:tr>
+      <w:tr>
+        <w:tc>
+          <w:tcPr>
+            <w:tcW w:w="2831" w:type="dxa"/>
+          </w:tcPr>
+          <w:p>
+            <w:r>
+              <w:t>Filminas de clase</w:t>
+            </w:r>
+          </w:p>
+        </w:tc>
+        <w:tc>
+          <w:tcPr>
+            <w:tcW w:w="2831" w:type="dxa"/>
+          </w:tcPr>
+          <w:p>
+            <w:r>
+              <w:t>ISW</w:t>
+            </w:r>
+            <w:r>
+              <w:t>_&lt;Orden&gt;</w:t>
+            </w:r>
+            <w:r>
+              <w:t>_&lt;Nombre Filmina&gt;.</w:t>
+            </w:r>
+            <w:proofErr w:type="spellStart"/>
+            <w:r>
+              <w:t>pdf</w:t>
+            </w:r>
+            <w:proofErr w:type="spellEnd"/>
+          </w:p>
+        </w:tc>
+        <w:tc>
+          <w:tcPr>
+            <w:tcW w:w="2832" w:type="dxa"/>
+          </w:tcPr>
+          <w:p>
+            <w:r>
+              <w:t>/Ingeniería de software/Material de estudio/Filminas</w:t>
+            </w:r>
+          </w:p>
+        </w:tc>
+      </w:tr>
+      <w:tr>
+        <w:tc>
+          <w:tcPr>
+            <w:tcW w:w="2831" w:type="dxa"/>
+          </w:tcPr>
+          <w:p>
+            <w:r>
+              <w:t>Libros</w:t>
+            </w:r>
+          </w:p>
+        </w:tc>
+        <w:tc>
+          <w:tcPr>
+            <w:tcW w:w="2831" w:type="dxa"/>
+          </w:tcPr>
+          <w:p>
+            <w:r>
+              <w:t>ISW</w:t>
+            </w:r>
+            <w:r>
+              <w:t>_</w:t>
+            </w:r>
+            <w:r>
+              <w:t>&lt;Nombre Libro&gt;.</w:t>
+            </w:r>
+            <w:proofErr w:type="spellStart"/>
+            <w:r>
+              <w:t>pdf</w:t>
+            </w:r>
+            <w:proofErr w:type="spellEnd"/>
+          </w:p>
+        </w:tc>
+        <w:tc>
+          <w:tcPr>
+            <w:tcW w:w="2832" w:type="dxa"/>
+          </w:tcPr>
+          <w:p>
+            <w:r>
+              <w:t>/Ingeniería de software/Material de estudi</w:t>
+            </w:r>
+            <w:r>
+              <w:t>o/Libros</w:t>
+            </w:r>
+          </w:p>
+        </w:tc>
+      </w:tr>
+      <w:tr>
+        <w:tc>
+          <w:tcPr>
+            <w:tcW w:w="2831" w:type="dxa"/>
+          </w:tcPr>
+          <w:p>
+            <w:r>
               <w:t>Fotos de clases</w:t>
             </w:r>
           </w:p>
@@ -778,21 +982,7 @@
               <w:rPr>
                 <w:lang w:val="en-US"/>
               </w:rPr>
-              <w:t>&gt;_&lt;</w:t>
-            </w:r>
-            <w:proofErr w:type="spellStart"/>
-            <w:r>
-              <w:rPr>
-                <w:lang w:val="en-US"/>
-              </w:rPr>
-              <w:t>Tipo</w:t>
-            </w:r>
-            <w:proofErr w:type="spellEnd"/>
-            <w:r>
-              <w:rPr>
-                <w:lang w:val="en-US"/>
-              </w:rPr>
-              <w:t>&gt;.jpg</w:t>
+              <w:t>&gt;_&lt;Tipo&gt;.jpg</w:t>
             </w:r>
           </w:p>
         </w:tc>
@@ -1021,7 +1211,7 @@
 </file>
 
 <file path=word/numbering.xml><?xml version="1.0" encoding="utf-8"?>
-<w:numbering xmlns:wpc="http://schemas.microsoft.com/office/word/2010/wordprocessingCanvas" xmlns:cx="http://schemas.microsoft.com/office/drawing/2014/chartex" xmlns:cx1="http://schemas.microsoft.com/office/drawing/2015/9/8/chartex" xmlns:mc="http://schemas.openxmlformats.org/markup-compatibility/2006" xmlns:o="urn:schemas-microsoft-com:office:office" xmlns:r="http://schemas.openxmlformats.org/officeDocument/2006/relationships" xmlns:m="http://schemas.openxmlformats.org/officeDocument/2006/math" xmlns:v="urn:schemas-microsoft-com:vml" xmlns:wp14="http://schemas.microsoft.com/office/word/2010/wordprocessingDrawing" xmlns:wp="http://schemas.openxmlformats.org/drawingml/2006/wordprocessingDrawing" xmlns:w10="urn:schemas-microsoft-com:office:word" xmlns:w="http://schemas.openxmlformats.org/wordprocessingml/2006/main" xmlns:w14="http://schemas.microsoft.com/office/word/2010/wordml" xmlns:w15="http://schemas.microsoft.com/office/word/2012/wordml" xmlns:w16se="http://schemas.microsoft.com/office/word/2015/wordml/symex" xmlns:wpg="http://schemas.microsoft.com/office/word/2010/wordprocessingGroup" xmlns:wpi="http://schemas.microsoft.com/office/word/2010/wordprocessingInk" xmlns:wne="http://schemas.microsoft.com/office/word/2006/wordml" xmlns:wps="http://schemas.microsoft.com/office/word/2010/wordprocessingShape" mc:Ignorable="w14 w15 w16se wp14">
+<w:numbering xmlns:wpc="http://schemas.microsoft.com/office/word/2010/wordprocessingCanvas" xmlns:cx="http://schemas.microsoft.com/office/drawing/2014/chartex" xmlns:cx1="http://schemas.microsoft.com/office/drawing/2015/9/8/chartex" xmlns:cx2="http://schemas.microsoft.com/office/drawing/2015/10/21/chartex" xmlns:cx3="http://schemas.microsoft.com/office/drawing/2016/5/9/chartex" xmlns:cx4="http://schemas.microsoft.com/office/drawing/2016/5/10/chartex" xmlns:cx5="http://schemas.microsoft.com/office/drawing/2016/5/11/chartex" xmlns:cx6="http://schemas.microsoft.com/office/drawing/2016/5/12/chartex" xmlns:cx7="http://schemas.microsoft.com/office/drawing/2016/5/13/chartex" xmlns:cx8="http://schemas.microsoft.com/office/drawing/2016/5/14/chartex" xmlns:mc="http://schemas.openxmlformats.org/markup-compatibility/2006" xmlns:aink="http://schemas.microsoft.com/office/drawing/2016/ink" xmlns:am3d="http://schemas.microsoft.com/office/drawing/2017/model3d" xmlns:o="urn:schemas-microsoft-com:office:office" xmlns:r="http://schemas.openxmlformats.org/officeDocument/2006/relationships" xmlns:m="http://schemas.openxmlformats.org/officeDocument/2006/math" xmlns:v="urn:schemas-microsoft-com:vml" xmlns:wp14="http://schemas.microsoft.com/office/word/2010/wordprocessingDrawing" xmlns:wp="http://schemas.openxmlformats.org/drawingml/2006/wordprocessingDrawing" xmlns:w10="urn:schemas-microsoft-com:office:word" xmlns:w="http://schemas.openxmlformats.org/wordprocessingml/2006/main" xmlns:w14="http://schemas.microsoft.com/office/word/2010/wordml" xmlns:w15="http://schemas.microsoft.com/office/word/2012/wordml" xmlns:w16cid="http://schemas.microsoft.com/office/word/2016/wordml/cid" xmlns:w16se="http://schemas.microsoft.com/office/word/2015/wordml/symex" xmlns:wpg="http://schemas.microsoft.com/office/word/2010/wordprocessingGroup" xmlns:wpi="http://schemas.microsoft.com/office/word/2010/wordprocessingInk" xmlns:wne="http://schemas.microsoft.com/office/word/2006/wordml" xmlns:wps="http://schemas.microsoft.com/office/word/2010/wordprocessingShape" mc:Ignorable="w14 w15 w16se w16cid wp14">
   <w:abstractNum w:abstractNumId="0" w15:restartNumberingAfterBreak="0">
     <w:nsid w:val="0AEB1D53"/>
     <w:multiLevelType w:val="hybridMultilevel"/>
@@ -1258,7 +1448,7 @@
 </file>
 
 <file path=word/styles.xml><?xml version="1.0" encoding="utf-8"?>
-<w:styles xmlns:mc="http://schemas.openxmlformats.org/markup-compatibility/2006" xmlns:r="http://schemas.openxmlformats.org/officeDocument/2006/relationships" xmlns:w="http://schemas.openxmlformats.org/wordprocessingml/2006/main" xmlns:w14="http://schemas.microsoft.com/office/word/2010/wordml" xmlns:w15="http://schemas.microsoft.com/office/word/2012/wordml" xmlns:w16se="http://schemas.microsoft.com/office/word/2015/wordml/symex" mc:Ignorable="w14 w15 w16se">
+<w:styles xmlns:mc="http://schemas.openxmlformats.org/markup-compatibility/2006" xmlns:r="http://schemas.openxmlformats.org/officeDocument/2006/relationships" xmlns:w="http://schemas.openxmlformats.org/wordprocessingml/2006/main" xmlns:w14="http://schemas.microsoft.com/office/word/2010/wordml" xmlns:w15="http://schemas.microsoft.com/office/word/2012/wordml" xmlns:w16cid="http://schemas.microsoft.com/office/word/2016/wordml/cid" xmlns:w16se="http://schemas.microsoft.com/office/word/2015/wordml/symex" mc:Ignorable="w14 w15 w16se w16cid">
   <w:docDefaults>
     <w:rPrDefault>
       <w:rPr>
@@ -1274,7 +1464,7 @@
       </w:pPr>
     </w:pPrDefault>
   </w:docDefaults>
-  <w:latentStyles w:defLockedState="0" w:defUIPriority="99" w:defSemiHidden="0" w:defUnhideWhenUsed="0" w:defQFormat="0" w:count="371">
+  <w:latentStyles w:defLockedState="0" w:defUIPriority="99" w:defSemiHidden="0" w:defUnhideWhenUsed="0" w:defQFormat="0" w:count="376">
     <w:lsdException w:name="Normal" w:uiPriority="0" w:qFormat="1"/>
     <w:lsdException w:name="heading 1" w:uiPriority="9" w:qFormat="1"/>
     <w:lsdException w:name="heading 2" w:semiHidden="1" w:uiPriority="9" w:unhideWhenUsed="1" w:qFormat="1"/>
@@ -1380,7 +1570,6 @@
     <w:lsdException w:name="HTML Sample" w:semiHidden="1" w:unhideWhenUsed="1"/>
     <w:lsdException w:name="HTML Typewriter" w:semiHidden="1" w:unhideWhenUsed="1"/>
     <w:lsdException w:name="HTML Variable" w:semiHidden="1" w:unhideWhenUsed="1"/>
-    <w:lsdException w:name="Normal Table" w:semiHidden="1" w:unhideWhenUsed="1"/>
     <w:lsdException w:name="annotation subject" w:semiHidden="1" w:unhideWhenUsed="1"/>
     <w:lsdException w:name="No List" w:semiHidden="1" w:unhideWhenUsed="1"/>
     <w:lsdException w:name="Outline List 1" w:semiHidden="1" w:unhideWhenUsed="1"/>
@@ -1423,11 +1612,8 @@
     <w:lsdException w:name="Table Contemporary" w:semiHidden="1" w:unhideWhenUsed="1"/>
     <w:lsdException w:name="Table Elegant" w:semiHidden="1" w:unhideWhenUsed="1"/>
     <w:lsdException w:name="Table Professional" w:semiHidden="1" w:unhideWhenUsed="1"/>
-    <w:lsdException w:name="Table Subtle 1" w:semiHidden="1" w:unhideWhenUsed="1"/>
     <w:lsdException w:name="Table Subtle 2" w:semiHidden="1" w:unhideWhenUsed="1"/>
     <w:lsdException w:name="Table Web 1" w:semiHidden="1" w:unhideWhenUsed="1"/>
-    <w:lsdException w:name="Table Web 2" w:semiHidden="1" w:unhideWhenUsed="1"/>
-    <w:lsdException w:name="Table Web 3" w:semiHidden="1" w:unhideWhenUsed="1"/>
     <w:lsdException w:name="Balloon Text" w:semiHidden="1" w:unhideWhenUsed="1"/>
     <w:lsdException w:name="Table Grid" w:uiPriority="39"/>
     <w:lsdException w:name="Table Theme" w:semiHidden="1" w:unhideWhenUsed="1"/>
@@ -1646,6 +1832,11 @@
     <w:lsdException w:name="List Table 5 Dark Accent 6" w:uiPriority="50"/>
     <w:lsdException w:name="List Table 6 Colorful Accent 6" w:uiPriority="51"/>
     <w:lsdException w:name="List Table 7 Colorful Accent 6" w:uiPriority="52"/>
+    <w:lsdException w:name="Mention" w:semiHidden="1" w:unhideWhenUsed="1"/>
+    <w:lsdException w:name="Smart Hyperlink" w:semiHidden="1" w:unhideWhenUsed="1"/>
+    <w:lsdException w:name="Hashtag" w:semiHidden="1" w:unhideWhenUsed="1"/>
+    <w:lsdException w:name="Unresolved Mention" w:semiHidden="1" w:unhideWhenUsed="1"/>
+    <w:lsdException w:name="Smart Link" w:semiHidden="1" w:unhideWhenUsed="1"/>
   </w:latentStyles>
   <w:style w:type="paragraph" w:default="1" w:styleId="Normal">
     <w:name w:val="Normal"/>
@@ -1788,8 +1979,8 @@
       <w:u w:val="single"/>
     </w:rPr>
   </w:style>
-  <w:style w:type="character" w:customStyle="1" w:styleId="UnresolvedMention">
-    <w:name w:val="Unresolved Mention"/>
+  <w:style w:type="character" w:customStyle="1" w:styleId="Mencinsinresolver1">
+    <w:name w:val="Mención sin resolver1"/>
     <w:basedOn w:val="Fuentedeprrafopredeter"/>
     <w:uiPriority w:val="99"/>
     <w:semiHidden/>

</xml_diff>

<commit_message>
Agregado de TP15 y actividad teorica
</commit_message>
<xml_diff>
--- a/ISW_Plan_configuracion.docx
+++ b/ISW_Plan_configuracion.docx
@@ -1,6 +1,6 @@
 
 <file path=word/document.xml><?xml version="1.0" encoding="utf-8"?>
-<w:document xmlns:wpc="http://schemas.microsoft.com/office/word/2010/wordprocessingCanvas" xmlns:cx="http://schemas.microsoft.com/office/drawing/2014/chartex" xmlns:cx1="http://schemas.microsoft.com/office/drawing/2015/9/8/chartex" xmlns:cx2="http://schemas.microsoft.com/office/drawing/2015/10/21/chartex" xmlns:cx3="http://schemas.microsoft.com/office/drawing/2016/5/9/chartex" xmlns:cx4="http://schemas.microsoft.com/office/drawing/2016/5/10/chartex" xmlns:cx5="http://schemas.microsoft.com/office/drawing/2016/5/11/chartex" xmlns:cx6="http://schemas.microsoft.com/office/drawing/2016/5/12/chartex" xmlns:cx7="http://schemas.microsoft.com/office/drawing/2016/5/13/chartex" xmlns:cx8="http://schemas.microsoft.com/office/drawing/2016/5/14/chartex" xmlns:mc="http://schemas.openxmlformats.org/markup-compatibility/2006" xmlns:aink="http://schemas.microsoft.com/office/drawing/2016/ink" xmlns:am3d="http://schemas.microsoft.com/office/drawing/2017/model3d" xmlns:o="urn:schemas-microsoft-com:office:office" xmlns:r="http://schemas.openxmlformats.org/officeDocument/2006/relationships" xmlns:m="http://schemas.openxmlformats.org/officeDocument/2006/math" xmlns:v="urn:schemas-microsoft-com:vml" xmlns:wp14="http://schemas.microsoft.com/office/word/2010/wordprocessingDrawing" xmlns:wp="http://schemas.openxmlformats.org/drawingml/2006/wordprocessingDrawing" xmlns:w10="urn:schemas-microsoft-com:office:word" xmlns:w="http://schemas.openxmlformats.org/wordprocessingml/2006/main" xmlns:w14="http://schemas.microsoft.com/office/word/2010/wordml" xmlns:w15="http://schemas.microsoft.com/office/word/2012/wordml" xmlns:w16cid="http://schemas.microsoft.com/office/word/2016/wordml/cid" xmlns:w16se="http://schemas.microsoft.com/office/word/2015/wordml/symex" xmlns:wpg="http://schemas.microsoft.com/office/word/2010/wordprocessingGroup" xmlns:wpi="http://schemas.microsoft.com/office/word/2010/wordprocessingInk" xmlns:wne="http://schemas.microsoft.com/office/word/2006/wordml" xmlns:wps="http://schemas.microsoft.com/office/word/2010/wordprocessingShape" mc:Ignorable="w14 w15 w16se w16cid wp14">
+<w:document xmlns:wpc="http://schemas.microsoft.com/office/word/2010/wordprocessingCanvas" xmlns:cx="http://schemas.microsoft.com/office/drawing/2014/chartex" xmlns:cx1="http://schemas.microsoft.com/office/drawing/2015/9/8/chartex" xmlns:mc="http://schemas.openxmlformats.org/markup-compatibility/2006" xmlns:o="urn:schemas-microsoft-com:office:office" xmlns:r="http://schemas.openxmlformats.org/officeDocument/2006/relationships" xmlns:m="http://schemas.openxmlformats.org/officeDocument/2006/math" xmlns:v="urn:schemas-microsoft-com:vml" xmlns:wp14="http://schemas.microsoft.com/office/word/2010/wordprocessingDrawing" xmlns:wp="http://schemas.openxmlformats.org/drawingml/2006/wordprocessingDrawing" xmlns:w10="urn:schemas-microsoft-com:office:word" xmlns:w="http://schemas.openxmlformats.org/wordprocessingml/2006/main" xmlns:w14="http://schemas.microsoft.com/office/word/2010/wordml" xmlns:w15="http://schemas.microsoft.com/office/word/2012/wordml" xmlns:w16se="http://schemas.microsoft.com/office/word/2015/wordml/symex" xmlns:wpg="http://schemas.microsoft.com/office/word/2010/wordprocessingGroup" xmlns:wpi="http://schemas.microsoft.com/office/word/2010/wordprocessingInk" xmlns:wne="http://schemas.microsoft.com/office/word/2006/wordml" xmlns:wps="http://schemas.microsoft.com/office/word/2010/wordprocessingShape" mc:Ignorable="w14 w15 w16se wp14">
   <w:body>
     <w:p>
       <w:pPr>
@@ -231,17 +231,18 @@
       <w:tblPr>
         <w:tblStyle w:val="Tablaconcuadrcula"/>
         <w:tblW w:w="0" w:type="auto"/>
+        <w:tblLayout w:type="fixed"/>
         <w:tblLook w:val="04A0" w:firstRow="1" w:lastRow="0" w:firstColumn="1" w:lastColumn="0" w:noHBand="0" w:noVBand="1"/>
       </w:tblPr>
       <w:tblGrid>
-        <w:gridCol w:w="1293"/>
-        <w:gridCol w:w="5237"/>
-        <w:gridCol w:w="1964"/>
+        <w:gridCol w:w="1696"/>
+        <w:gridCol w:w="4880"/>
+        <w:gridCol w:w="1918"/>
       </w:tblGrid>
       <w:tr>
         <w:tc>
           <w:tcPr>
-            <w:tcW w:w="2831" w:type="dxa"/>
+            <w:tcW w:w="1696" w:type="dxa"/>
           </w:tcPr>
           <w:p>
             <w:pPr>
@@ -254,7 +255,7 @@
         </w:tc>
         <w:tc>
           <w:tcPr>
-            <w:tcW w:w="2831" w:type="dxa"/>
+            <w:tcW w:w="4880" w:type="dxa"/>
           </w:tcPr>
           <w:p>
             <w:pPr>
@@ -267,7 +268,7 @@
         </w:tc>
         <w:tc>
           <w:tcPr>
-            <w:tcW w:w="2832" w:type="dxa"/>
+            <w:tcW w:w="1918" w:type="dxa"/>
           </w:tcPr>
           <w:p>
             <w:pPr>
@@ -282,7 +283,7 @@
       <w:tr>
         <w:tc>
           <w:tcPr>
-            <w:tcW w:w="2831" w:type="dxa"/>
+            <w:tcW w:w="1696" w:type="dxa"/>
           </w:tcPr>
           <w:p>
             <w:r>
@@ -292,7 +293,7 @@
         </w:tc>
         <w:tc>
           <w:tcPr>
-            <w:tcW w:w="2831" w:type="dxa"/>
+            <w:tcW w:w="4880" w:type="dxa"/>
           </w:tcPr>
           <w:p>
             <w:r>
@@ -302,7 +303,7 @@
         </w:tc>
         <w:tc>
           <w:tcPr>
-            <w:tcW w:w="2832" w:type="dxa"/>
+            <w:tcW w:w="1918" w:type="dxa"/>
           </w:tcPr>
           <w:p>
             <w:r>
@@ -314,7 +315,7 @@
       <w:tr>
         <w:tc>
           <w:tcPr>
-            <w:tcW w:w="2831" w:type="dxa"/>
+            <w:tcW w:w="1696" w:type="dxa"/>
           </w:tcPr>
           <w:p>
             <w:r>
@@ -324,7 +325,7 @@
         </w:tc>
         <w:tc>
           <w:tcPr>
-            <w:tcW w:w="2831" w:type="dxa"/>
+            <w:tcW w:w="4880" w:type="dxa"/>
           </w:tcPr>
           <w:p>
             <w:proofErr w:type="spellStart"/>
@@ -345,7 +346,7 @@
         </w:tc>
         <w:tc>
           <w:tcPr>
-            <w:tcW w:w="2832" w:type="dxa"/>
+            <w:tcW w:w="1918" w:type="dxa"/>
           </w:tcPr>
           <w:p>
             <w:r>
@@ -357,7 +358,7 @@
       <w:tr>
         <w:tc>
           <w:tcPr>
-            <w:tcW w:w="2831" w:type="dxa"/>
+            <w:tcW w:w="1696" w:type="dxa"/>
           </w:tcPr>
           <w:p>
             <w:r>
@@ -367,7 +368,7 @@
         </w:tc>
         <w:tc>
           <w:tcPr>
-            <w:tcW w:w="2831" w:type="dxa"/>
+            <w:tcW w:w="4880" w:type="dxa"/>
           </w:tcPr>
           <w:p>
             <w:r>
@@ -377,7 +378,7 @@
         </w:tc>
         <w:tc>
           <w:tcPr>
-            <w:tcW w:w="2832" w:type="dxa"/>
+            <w:tcW w:w="1918" w:type="dxa"/>
           </w:tcPr>
           <w:p>
             <w:r>
@@ -389,7 +390,7 @@
       <w:tr>
         <w:tc>
           <w:tcPr>
-            <w:tcW w:w="2831" w:type="dxa"/>
+            <w:tcW w:w="1696" w:type="dxa"/>
           </w:tcPr>
           <w:p>
             <w:r>
@@ -399,7 +400,7 @@
         </w:tc>
         <w:tc>
           <w:tcPr>
-            <w:tcW w:w="2831" w:type="dxa"/>
+            <w:tcW w:w="4880" w:type="dxa"/>
           </w:tcPr>
           <w:p>
             <w:r>
@@ -412,7 +413,7 @@
         </w:tc>
         <w:tc>
           <w:tcPr>
-            <w:tcW w:w="2832" w:type="dxa"/>
+            <w:tcW w:w="1918" w:type="dxa"/>
           </w:tcPr>
           <w:p>
             <w:r>
@@ -427,7 +428,7 @@
       <w:tr>
         <w:tc>
           <w:tcPr>
-            <w:tcW w:w="2831" w:type="dxa"/>
+            <w:tcW w:w="1696" w:type="dxa"/>
           </w:tcPr>
           <w:p>
             <w:r>
@@ -443,7 +444,7 @@
         </w:tc>
         <w:tc>
           <w:tcPr>
-            <w:tcW w:w="2831" w:type="dxa"/>
+            <w:tcW w:w="4880" w:type="dxa"/>
           </w:tcPr>
           <w:p>
             <w:pPr>
@@ -479,7 +480,7 @@
         </w:tc>
         <w:tc>
           <w:tcPr>
-            <w:tcW w:w="2832" w:type="dxa"/>
+            <w:tcW w:w="1918" w:type="dxa"/>
           </w:tcPr>
           <w:p>
             <w:r>
@@ -494,7 +495,7 @@
       <w:tr>
         <w:tc>
           <w:tcPr>
-            <w:tcW w:w="2831" w:type="dxa"/>
+            <w:tcW w:w="1696" w:type="dxa"/>
           </w:tcPr>
           <w:p>
             <w:r>
@@ -504,7 +505,7 @@
         </w:tc>
         <w:tc>
           <w:tcPr>
-            <w:tcW w:w="2831" w:type="dxa"/>
+            <w:tcW w:w="4880" w:type="dxa"/>
           </w:tcPr>
           <w:p>
             <w:pPr>
@@ -528,7 +529,7 @@
         </w:tc>
         <w:tc>
           <w:tcPr>
-            <w:tcW w:w="2832" w:type="dxa"/>
+            <w:tcW w:w="1918" w:type="dxa"/>
           </w:tcPr>
           <w:p>
             <w:r>
@@ -543,15 +544,11 @@
       <w:tr>
         <w:tc>
           <w:tcPr>
-            <w:tcW w:w="2831" w:type="dxa"/>
-          </w:tcPr>
-          <w:p>
-            <w:r>
-              <w:t xml:space="preserve">Trabajo teórico </w:t>
-            </w:r>
-            <w:r>
-              <w:lastRenderedPageBreak/>
-              <w:t xml:space="preserve">conceptual – Pecha </w:t>
+            <w:tcW w:w="1696" w:type="dxa"/>
+          </w:tcPr>
+          <w:p>
+            <w:r>
+              <w:t xml:space="preserve">Trabajo teórico conceptual – Pecha </w:t>
             </w:r>
             <w:proofErr w:type="spellStart"/>
             <w:r>
@@ -565,7 +562,7 @@
         </w:tc>
         <w:tc>
           <w:tcPr>
-            <w:tcW w:w="2831" w:type="dxa"/>
+            <w:tcW w:w="4880" w:type="dxa"/>
           </w:tcPr>
           <w:p>
             <w:pPr>
@@ -577,7 +574,6 @@
               <w:rPr>
                 <w:lang w:val="en-US"/>
               </w:rPr>
-              <w:lastRenderedPageBreak/>
               <w:t>ISW_TEO_TP3_G8.p</w:t>
             </w:r>
             <w:r>
@@ -590,15 +586,11 @@
         </w:tc>
         <w:tc>
           <w:tcPr>
-            <w:tcW w:w="2832" w:type="dxa"/>
-          </w:tcPr>
-          <w:p>
-            <w:r>
-              <w:t xml:space="preserve">/Ingeniería de software/Trabajo </w:t>
-            </w:r>
-            <w:r>
-              <w:lastRenderedPageBreak/>
-              <w:t>p</w:t>
+            <w:tcW w:w="1918" w:type="dxa"/>
+          </w:tcPr>
+          <w:p>
+            <w:r>
+              <w:t>/Ingeniería de software/Trabajo p</w:t>
             </w:r>
             <w:r>
               <w:t xml:space="preserve">ráctico/Teórico/TP3 Pecha </w:t>
@@ -617,21 +609,18 @@
       <w:tr>
         <w:tc>
           <w:tcPr>
-            <w:tcW w:w="2831" w:type="dxa"/>
+            <w:tcW w:w="1696" w:type="dxa"/>
           </w:tcPr>
           <w:p>
             <w:r>
               <w:lastRenderedPageBreak/>
-              <w:t>Guía Trabajos prácticos</w:t>
-            </w:r>
-            <w:r>
-              <w:t xml:space="preserve"> resueltos</w:t>
-            </w:r>
-          </w:p>
-        </w:tc>
-        <w:tc>
-          <w:tcPr>
-            <w:tcW w:w="2831" w:type="dxa"/>
+              <w:t>Guía Trabajos prácticos resueltos</w:t>
+            </w:r>
+          </w:p>
+        </w:tc>
+        <w:tc>
+          <w:tcPr>
+            <w:tcW w:w="4880" w:type="dxa"/>
           </w:tcPr>
           <w:p>
             <w:r>
@@ -641,7 +630,7 @@
         </w:tc>
         <w:tc>
           <w:tcPr>
-            <w:tcW w:w="2832" w:type="dxa"/>
+            <w:tcW w:w="1918" w:type="dxa"/>
           </w:tcPr>
           <w:p>
             <w:r>
@@ -656,7 +645,7 @@
       <w:tr>
         <w:tc>
           <w:tcPr>
-            <w:tcW w:w="2831" w:type="dxa"/>
+            <w:tcW w:w="1696" w:type="dxa"/>
           </w:tcPr>
           <w:p>
             <w:r>
@@ -684,7 +673,7 @@
         </w:tc>
         <w:tc>
           <w:tcPr>
-            <w:tcW w:w="2831" w:type="dxa"/>
+            <w:tcW w:w="4880" w:type="dxa"/>
           </w:tcPr>
           <w:p>
             <w:r>
@@ -694,7 +683,7 @@
         </w:tc>
         <w:tc>
           <w:tcPr>
-            <w:tcW w:w="2832" w:type="dxa"/>
+            <w:tcW w:w="1918" w:type="dxa"/>
           </w:tcPr>
           <w:p>
             <w:r>
@@ -709,7 +698,7 @@
       <w:tr>
         <w:tc>
           <w:tcPr>
-            <w:tcW w:w="2831" w:type="dxa"/>
+            <w:tcW w:w="1696" w:type="dxa"/>
           </w:tcPr>
           <w:p>
             <w:r>
@@ -719,7 +708,7 @@
         </w:tc>
         <w:tc>
           <w:tcPr>
-            <w:tcW w:w="2831" w:type="dxa"/>
+            <w:tcW w:w="4880" w:type="dxa"/>
           </w:tcPr>
           <w:p>
             <w:pPr>
@@ -749,7 +738,7 @@
         </w:tc>
         <w:tc>
           <w:tcPr>
-            <w:tcW w:w="2832" w:type="dxa"/>
+            <w:tcW w:w="1918" w:type="dxa"/>
           </w:tcPr>
           <w:p>
             <w:r>
@@ -764,7 +753,7 @@
       <w:tr>
         <w:tc>
           <w:tcPr>
-            <w:tcW w:w="2831" w:type="dxa"/>
+            <w:tcW w:w="1696" w:type="dxa"/>
           </w:tcPr>
           <w:p>
             <w:r>
@@ -795,7 +784,7 @@
         </w:tc>
         <w:tc>
           <w:tcPr>
-            <w:tcW w:w="2831" w:type="dxa"/>
+            <w:tcW w:w="4880" w:type="dxa"/>
           </w:tcPr>
           <w:p>
             <w:pPr>
@@ -820,175 +809,278 @@
                 <w:lang w:val="en-US"/>
               </w:rPr>
               <w:t>y</w:t>
+            </w:r>
+            <w:r>
+              <w:rPr>
+                <w:lang w:val="en-US"/>
+              </w:rPr>
+              <w:t>Eat</w:t>
+            </w:r>
+            <w:r>
+              <w:rPr>
+                <w:lang w:val="en-US"/>
+              </w:rPr>
+              <w:t>.docx</w:t>
+            </w:r>
+          </w:p>
+        </w:tc>
+        <w:tc>
+          <w:tcPr>
+            <w:tcW w:w="1918" w:type="dxa"/>
+          </w:tcPr>
+          <w:p>
+            <w:r>
+              <w:t>/Ingeniería de software/Trabajo p</w:t>
+            </w:r>
+            <w:r>
+              <w:t>ráctico/Práctico/TP6</w:t>
+            </w:r>
+          </w:p>
+        </w:tc>
+      </w:tr>
+      <w:tr>
+        <w:tc>
+          <w:tcPr>
+            <w:tcW w:w="1696" w:type="dxa"/>
+          </w:tcPr>
+          <w:p>
+            <w:r>
+              <w:t xml:space="preserve">TP6 Implementación </w:t>
+            </w:r>
+            <w:proofErr w:type="spellStart"/>
+            <w:r>
+              <w:t>User</w:t>
+            </w:r>
+            <w:proofErr w:type="spellEnd"/>
+            <w:r>
+              <w:t xml:space="preserve"> </w:t>
+            </w:r>
+            <w:proofErr w:type="spellStart"/>
+            <w:r>
+              <w:t>Stories</w:t>
+            </w:r>
+            <w:proofErr w:type="spellEnd"/>
+            <w:r>
+              <w:t xml:space="preserve"> </w:t>
+            </w:r>
+            <w:proofErr w:type="spellStart"/>
+            <w:r>
+              <w:t>DeliveryEat</w:t>
+            </w:r>
+            <w:proofErr w:type="spellEnd"/>
+          </w:p>
+        </w:tc>
+        <w:tc>
+          <w:tcPr>
+            <w:tcW w:w="4880" w:type="dxa"/>
+          </w:tcPr>
+          <w:p>
+            <w:pPr>
+              <w:rPr>
+                <w:lang w:val="en-US"/>
+              </w:rPr>
+            </w:pPr>
+            <w:r>
+              <w:rPr>
+                <w:lang w:val="en-US"/>
+              </w:rPr>
+              <w:t>&lt;</w:t>
+            </w:r>
+            <w:proofErr w:type="spellStart"/>
+            <w:r>
+              <w:rPr>
+                <w:lang w:val="en-US"/>
+              </w:rPr>
+              <w:t>Nombre</w:t>
+            </w:r>
+            <w:proofErr w:type="spellEnd"/>
+            <w:r>
+              <w:rPr>
+                <w:lang w:val="en-US"/>
+              </w:rPr>
+              <w:t xml:space="preserve"> </w:t>
+            </w:r>
+            <w:proofErr w:type="spellStart"/>
+            <w:r>
+              <w:rPr>
+                <w:lang w:val="en-US"/>
+              </w:rPr>
+              <w:t>proyecto</w:t>
+            </w:r>
+            <w:proofErr w:type="spellEnd"/>
+            <w:r>
+              <w:rPr>
+                <w:lang w:val="en-US"/>
+              </w:rPr>
+              <w:t>&gt;.zip</w:t>
+            </w:r>
+          </w:p>
+        </w:tc>
+        <w:tc>
+          <w:tcPr>
+            <w:tcW w:w="1918" w:type="dxa"/>
+          </w:tcPr>
+          <w:p>
+            <w:r>
+              <w:t>/Ingeniería de software/Trabajo p</w:t>
+            </w:r>
+            <w:r>
+              <w:t>ráctico/Práctico/TP6</w:t>
+            </w:r>
+          </w:p>
+        </w:tc>
+      </w:tr>
+      <w:tr>
+        <w:tc>
+          <w:tcPr>
+            <w:tcW w:w="1696" w:type="dxa"/>
+          </w:tcPr>
+          <w:p>
+            <w:r>
+              <w:t>Filminas de clase</w:t>
+            </w:r>
+          </w:p>
+        </w:tc>
+        <w:tc>
+          <w:tcPr>
+            <w:tcW w:w="4880" w:type="dxa"/>
+          </w:tcPr>
+          <w:p>
+            <w:r>
+              <w:t>ISW</w:t>
+            </w:r>
+            <w:r>
+              <w:t>_&lt;Orden&gt;</w:t>
+            </w:r>
+            <w:r>
+              <w:t>_&lt;Nombre Filmina&gt;.</w:t>
+            </w:r>
+            <w:proofErr w:type="spellStart"/>
+            <w:r>
+              <w:t>pdf</w:t>
+            </w:r>
+            <w:proofErr w:type="spellEnd"/>
+          </w:p>
+        </w:tc>
+        <w:tc>
+          <w:tcPr>
+            <w:tcW w:w="1918" w:type="dxa"/>
+          </w:tcPr>
+          <w:p>
+            <w:r>
+              <w:t>/Ingeniería de software/Material de estudio/Filminas</w:t>
+            </w:r>
+          </w:p>
+        </w:tc>
+      </w:tr>
+      <w:tr>
+        <w:tc>
+          <w:tcPr>
+            <w:tcW w:w="1696" w:type="dxa"/>
+          </w:tcPr>
+          <w:p>
+            <w:r>
+              <w:t>Libros</w:t>
+            </w:r>
+          </w:p>
+        </w:tc>
+        <w:tc>
+          <w:tcPr>
+            <w:tcW w:w="4880" w:type="dxa"/>
+          </w:tcPr>
+          <w:p>
+            <w:r>
+              <w:t>ISW</w:t>
+            </w:r>
+            <w:r>
+              <w:t>_</w:t>
+            </w:r>
+            <w:r>
+              <w:t>&lt;Nombre Libro&gt;.</w:t>
+            </w:r>
+            <w:proofErr w:type="spellStart"/>
+            <w:r>
+              <w:t>pdf</w:t>
+            </w:r>
+            <w:proofErr w:type="spellEnd"/>
+          </w:p>
+        </w:tc>
+        <w:tc>
+          <w:tcPr>
+            <w:tcW w:w="1918" w:type="dxa"/>
+          </w:tcPr>
+          <w:p>
+            <w:r>
+              <w:t>/Ingeniería de software/Material de estudi</w:t>
+            </w:r>
+            <w:r>
+              <w:t>o/Libros</w:t>
+            </w:r>
+          </w:p>
+        </w:tc>
+      </w:tr>
+      <w:tr>
+        <w:tc>
+          <w:tcPr>
+            <w:tcW w:w="1696" w:type="dxa"/>
+          </w:tcPr>
+          <w:p>
+            <w:r>
+              <w:t>Fotos de clases</w:t>
+            </w:r>
+          </w:p>
+        </w:tc>
+        <w:tc>
+          <w:tcPr>
+            <w:tcW w:w="4880" w:type="dxa"/>
+          </w:tcPr>
+          <w:p>
+            <w:pPr>
+              <w:rPr>
+                <w:lang w:val="en-US"/>
+              </w:rPr>
+            </w:pPr>
+            <w:r>
+              <w:rPr>
+                <w:lang w:val="en-US"/>
+              </w:rPr>
+              <w:t>ISW_&lt;</w:t>
+            </w:r>
+            <w:proofErr w:type="spellStart"/>
+            <w:r>
+              <w:rPr>
+                <w:lang w:val="en-US"/>
+              </w:rPr>
+              <w:t>Fecha</w:t>
+            </w:r>
+            <w:proofErr w:type="spellEnd"/>
+            <w:r>
+              <w:rPr>
+                <w:lang w:val="en-US"/>
+              </w:rPr>
+              <w:t>&gt;_&lt;</w:t>
+            </w:r>
+            <w:proofErr w:type="spellStart"/>
+            <w:r>
+              <w:rPr>
+                <w:lang w:val="en-US"/>
+              </w:rPr>
+              <w:t>Tipo</w:t>
+            </w:r>
+            <w:proofErr w:type="spellEnd"/>
+            <w:r>
+              <w:rPr>
+                <w:lang w:val="en-US"/>
+              </w:rPr>
+              <w:t>&gt;.jpg</w:t>
             </w:r>
             <w:bookmarkStart w:id="0" w:name="_GoBack"/>
             <w:bookmarkEnd w:id="0"/>
-            <w:r>
-              <w:rPr>
-                <w:lang w:val="en-US"/>
-              </w:rPr>
-              <w:t>Eat</w:t>
-            </w:r>
-            <w:r>
-              <w:rPr>
-                <w:lang w:val="en-US"/>
-              </w:rPr>
-              <w:t>.docx</w:t>
-            </w:r>
-          </w:p>
-        </w:tc>
-        <w:tc>
-          <w:tcPr>
-            <w:tcW w:w="2832" w:type="dxa"/>
-          </w:tcPr>
-          <w:p>
-            <w:r>
-              <w:t>/Ingeniería de software/Trabajo p</w:t>
-            </w:r>
-            <w:r>
-              <w:t>ráctico/Práctico/TP</w:t>
-            </w:r>
-            <w:r>
-              <w:t>6</w:t>
-            </w:r>
-          </w:p>
-        </w:tc>
-      </w:tr>
-      <w:tr>
-        <w:tc>
-          <w:tcPr>
-            <w:tcW w:w="2831" w:type="dxa"/>
-          </w:tcPr>
-          <w:p>
-            <w:r>
-              <w:t>Filminas de clase</w:t>
-            </w:r>
-          </w:p>
-        </w:tc>
-        <w:tc>
-          <w:tcPr>
-            <w:tcW w:w="2831" w:type="dxa"/>
-          </w:tcPr>
-          <w:p>
-            <w:r>
-              <w:t>ISW</w:t>
-            </w:r>
-            <w:r>
-              <w:t>_&lt;Orden&gt;</w:t>
-            </w:r>
-            <w:r>
-              <w:t>_&lt;Nombre Filmina&gt;.</w:t>
-            </w:r>
-            <w:proofErr w:type="spellStart"/>
-            <w:r>
-              <w:t>pdf</w:t>
-            </w:r>
-            <w:proofErr w:type="spellEnd"/>
-          </w:p>
-        </w:tc>
-        <w:tc>
-          <w:tcPr>
-            <w:tcW w:w="2832" w:type="dxa"/>
-          </w:tcPr>
-          <w:p>
-            <w:r>
-              <w:t>/Ingeniería de software/Material de estudio/Filminas</w:t>
-            </w:r>
-          </w:p>
-        </w:tc>
-      </w:tr>
-      <w:tr>
-        <w:tc>
-          <w:tcPr>
-            <w:tcW w:w="2831" w:type="dxa"/>
-          </w:tcPr>
-          <w:p>
-            <w:r>
-              <w:t>Libros</w:t>
-            </w:r>
-          </w:p>
-        </w:tc>
-        <w:tc>
-          <w:tcPr>
-            <w:tcW w:w="2831" w:type="dxa"/>
-          </w:tcPr>
-          <w:p>
-            <w:r>
-              <w:t>ISW</w:t>
-            </w:r>
-            <w:r>
-              <w:t>_</w:t>
-            </w:r>
-            <w:r>
-              <w:t>&lt;Nombre Libro&gt;.</w:t>
-            </w:r>
-            <w:proofErr w:type="spellStart"/>
-            <w:r>
-              <w:t>pdf</w:t>
-            </w:r>
-            <w:proofErr w:type="spellEnd"/>
-          </w:p>
-        </w:tc>
-        <w:tc>
-          <w:tcPr>
-            <w:tcW w:w="2832" w:type="dxa"/>
-          </w:tcPr>
-          <w:p>
-            <w:r>
-              <w:t>/Ingeniería de software/Material de estudi</w:t>
-            </w:r>
-            <w:r>
-              <w:t>o/Libros</w:t>
-            </w:r>
-          </w:p>
-        </w:tc>
-      </w:tr>
-      <w:tr>
-        <w:tc>
-          <w:tcPr>
-            <w:tcW w:w="2831" w:type="dxa"/>
-          </w:tcPr>
-          <w:p>
-            <w:r>
-              <w:t>Fotos de clases</w:t>
-            </w:r>
-          </w:p>
-        </w:tc>
-        <w:tc>
-          <w:tcPr>
-            <w:tcW w:w="2831" w:type="dxa"/>
-          </w:tcPr>
-          <w:p>
-            <w:pPr>
-              <w:rPr>
-                <w:lang w:val="en-US"/>
-              </w:rPr>
-            </w:pPr>
-            <w:r>
-              <w:rPr>
-                <w:lang w:val="en-US"/>
-              </w:rPr>
-              <w:t>ISW_&lt;</w:t>
-            </w:r>
-            <w:proofErr w:type="spellStart"/>
-            <w:r>
-              <w:rPr>
-                <w:lang w:val="en-US"/>
-              </w:rPr>
-              <w:t>Fecha</w:t>
-            </w:r>
-            <w:proofErr w:type="spellEnd"/>
-            <w:r>
-              <w:rPr>
-                <w:lang w:val="en-US"/>
-              </w:rPr>
-              <w:t>&gt;_&lt;Tipo&gt;.jpg</w:t>
-            </w:r>
-          </w:p>
-        </w:tc>
-        <w:tc>
-          <w:tcPr>
-            <w:tcW w:w="2832" w:type="dxa"/>
+          </w:p>
+        </w:tc>
+        <w:tc>
+          <w:tcPr>
+            <w:tcW w:w="1918" w:type="dxa"/>
           </w:tcPr>
           <w:p>
             <w:r>
@@ -1211,7 +1303,7 @@
 </file>
 
 <file path=word/numbering.xml><?xml version="1.0" encoding="utf-8"?>
-<w:numbering xmlns:wpc="http://schemas.microsoft.com/office/word/2010/wordprocessingCanvas" xmlns:cx="http://schemas.microsoft.com/office/drawing/2014/chartex" xmlns:cx1="http://schemas.microsoft.com/office/drawing/2015/9/8/chartex" xmlns:cx2="http://schemas.microsoft.com/office/drawing/2015/10/21/chartex" xmlns:cx3="http://schemas.microsoft.com/office/drawing/2016/5/9/chartex" xmlns:cx4="http://schemas.microsoft.com/office/drawing/2016/5/10/chartex" xmlns:cx5="http://schemas.microsoft.com/office/drawing/2016/5/11/chartex" xmlns:cx6="http://schemas.microsoft.com/office/drawing/2016/5/12/chartex" xmlns:cx7="http://schemas.microsoft.com/office/drawing/2016/5/13/chartex" xmlns:cx8="http://schemas.microsoft.com/office/drawing/2016/5/14/chartex" xmlns:mc="http://schemas.openxmlformats.org/markup-compatibility/2006" xmlns:aink="http://schemas.microsoft.com/office/drawing/2016/ink" xmlns:am3d="http://schemas.microsoft.com/office/drawing/2017/model3d" xmlns:o="urn:schemas-microsoft-com:office:office" xmlns:r="http://schemas.openxmlformats.org/officeDocument/2006/relationships" xmlns:m="http://schemas.openxmlformats.org/officeDocument/2006/math" xmlns:v="urn:schemas-microsoft-com:vml" xmlns:wp14="http://schemas.microsoft.com/office/word/2010/wordprocessingDrawing" xmlns:wp="http://schemas.openxmlformats.org/drawingml/2006/wordprocessingDrawing" xmlns:w10="urn:schemas-microsoft-com:office:word" xmlns:w="http://schemas.openxmlformats.org/wordprocessingml/2006/main" xmlns:w14="http://schemas.microsoft.com/office/word/2010/wordml" xmlns:w15="http://schemas.microsoft.com/office/word/2012/wordml" xmlns:w16cid="http://schemas.microsoft.com/office/word/2016/wordml/cid" xmlns:w16se="http://schemas.microsoft.com/office/word/2015/wordml/symex" xmlns:wpg="http://schemas.microsoft.com/office/word/2010/wordprocessingGroup" xmlns:wpi="http://schemas.microsoft.com/office/word/2010/wordprocessingInk" xmlns:wne="http://schemas.microsoft.com/office/word/2006/wordml" xmlns:wps="http://schemas.microsoft.com/office/word/2010/wordprocessingShape" mc:Ignorable="w14 w15 w16se w16cid wp14">
+<w:numbering xmlns:wpc="http://schemas.microsoft.com/office/word/2010/wordprocessingCanvas" xmlns:cx="http://schemas.microsoft.com/office/drawing/2014/chartex" xmlns:cx1="http://schemas.microsoft.com/office/drawing/2015/9/8/chartex" xmlns:mc="http://schemas.openxmlformats.org/markup-compatibility/2006" xmlns:o="urn:schemas-microsoft-com:office:office" xmlns:r="http://schemas.openxmlformats.org/officeDocument/2006/relationships" xmlns:m="http://schemas.openxmlformats.org/officeDocument/2006/math" xmlns:v="urn:schemas-microsoft-com:vml" xmlns:wp14="http://schemas.microsoft.com/office/word/2010/wordprocessingDrawing" xmlns:wp="http://schemas.openxmlformats.org/drawingml/2006/wordprocessingDrawing" xmlns:w10="urn:schemas-microsoft-com:office:word" xmlns:w="http://schemas.openxmlformats.org/wordprocessingml/2006/main" xmlns:w14="http://schemas.microsoft.com/office/word/2010/wordml" xmlns:w15="http://schemas.microsoft.com/office/word/2012/wordml" xmlns:w16se="http://schemas.microsoft.com/office/word/2015/wordml/symex" xmlns:wpg="http://schemas.microsoft.com/office/word/2010/wordprocessingGroup" xmlns:wpi="http://schemas.microsoft.com/office/word/2010/wordprocessingInk" xmlns:wne="http://schemas.microsoft.com/office/word/2006/wordml" xmlns:wps="http://schemas.microsoft.com/office/word/2010/wordprocessingShape" mc:Ignorable="w14 w15 w16se wp14">
   <w:abstractNum w:abstractNumId="0" w15:restartNumberingAfterBreak="0">
     <w:nsid w:val="0AEB1D53"/>
     <w:multiLevelType w:val="hybridMultilevel"/>
@@ -1448,7 +1540,7 @@
 </file>
 
 <file path=word/styles.xml><?xml version="1.0" encoding="utf-8"?>
-<w:styles xmlns:mc="http://schemas.openxmlformats.org/markup-compatibility/2006" xmlns:r="http://schemas.openxmlformats.org/officeDocument/2006/relationships" xmlns:w="http://schemas.openxmlformats.org/wordprocessingml/2006/main" xmlns:w14="http://schemas.microsoft.com/office/word/2010/wordml" xmlns:w15="http://schemas.microsoft.com/office/word/2012/wordml" xmlns:w16cid="http://schemas.microsoft.com/office/word/2016/wordml/cid" xmlns:w16se="http://schemas.microsoft.com/office/word/2015/wordml/symex" mc:Ignorable="w14 w15 w16se w16cid">
+<w:styles xmlns:mc="http://schemas.openxmlformats.org/markup-compatibility/2006" xmlns:r="http://schemas.openxmlformats.org/officeDocument/2006/relationships" xmlns:w="http://schemas.openxmlformats.org/wordprocessingml/2006/main" xmlns:w14="http://schemas.microsoft.com/office/word/2010/wordml" xmlns:w15="http://schemas.microsoft.com/office/word/2012/wordml" xmlns:w16se="http://schemas.microsoft.com/office/word/2015/wordml/symex" mc:Ignorable="w14 w15 w16se">
   <w:docDefaults>
     <w:rPrDefault>
       <w:rPr>
@@ -1464,7 +1556,7 @@
       </w:pPr>
     </w:pPrDefault>
   </w:docDefaults>
-  <w:latentStyles w:defLockedState="0" w:defUIPriority="99" w:defSemiHidden="0" w:defUnhideWhenUsed="0" w:defQFormat="0" w:count="376">
+  <w:latentStyles w:defLockedState="0" w:defUIPriority="99" w:defSemiHidden="0" w:defUnhideWhenUsed="0" w:defQFormat="0" w:count="371">
     <w:lsdException w:name="Normal" w:uiPriority="0" w:qFormat="1"/>
     <w:lsdException w:name="heading 1" w:uiPriority="9" w:qFormat="1"/>
     <w:lsdException w:name="heading 2" w:semiHidden="1" w:uiPriority="9" w:unhideWhenUsed="1" w:qFormat="1"/>
@@ -1570,6 +1662,7 @@
     <w:lsdException w:name="HTML Sample" w:semiHidden="1" w:unhideWhenUsed="1"/>
     <w:lsdException w:name="HTML Typewriter" w:semiHidden="1" w:unhideWhenUsed="1"/>
     <w:lsdException w:name="HTML Variable" w:semiHidden="1" w:unhideWhenUsed="1"/>
+    <w:lsdException w:name="Normal Table" w:semiHidden="1" w:unhideWhenUsed="1"/>
     <w:lsdException w:name="annotation subject" w:semiHidden="1" w:unhideWhenUsed="1"/>
     <w:lsdException w:name="No List" w:semiHidden="1" w:unhideWhenUsed="1"/>
     <w:lsdException w:name="Outline List 1" w:semiHidden="1" w:unhideWhenUsed="1"/>
@@ -1612,8 +1705,11 @@
     <w:lsdException w:name="Table Contemporary" w:semiHidden="1" w:unhideWhenUsed="1"/>
     <w:lsdException w:name="Table Elegant" w:semiHidden="1" w:unhideWhenUsed="1"/>
     <w:lsdException w:name="Table Professional" w:semiHidden="1" w:unhideWhenUsed="1"/>
+    <w:lsdException w:name="Table Subtle 1" w:semiHidden="1" w:unhideWhenUsed="1"/>
     <w:lsdException w:name="Table Subtle 2" w:semiHidden="1" w:unhideWhenUsed="1"/>
     <w:lsdException w:name="Table Web 1" w:semiHidden="1" w:unhideWhenUsed="1"/>
+    <w:lsdException w:name="Table Web 2" w:semiHidden="1" w:unhideWhenUsed="1"/>
+    <w:lsdException w:name="Table Web 3" w:semiHidden="1" w:unhideWhenUsed="1"/>
     <w:lsdException w:name="Balloon Text" w:semiHidden="1" w:unhideWhenUsed="1"/>
     <w:lsdException w:name="Table Grid" w:uiPriority="39"/>
     <w:lsdException w:name="Table Theme" w:semiHidden="1" w:unhideWhenUsed="1"/>
@@ -1832,11 +1928,6 @@
     <w:lsdException w:name="List Table 5 Dark Accent 6" w:uiPriority="50"/>
     <w:lsdException w:name="List Table 6 Colorful Accent 6" w:uiPriority="51"/>
     <w:lsdException w:name="List Table 7 Colorful Accent 6" w:uiPriority="52"/>
-    <w:lsdException w:name="Mention" w:semiHidden="1" w:unhideWhenUsed="1"/>
-    <w:lsdException w:name="Smart Hyperlink" w:semiHidden="1" w:unhideWhenUsed="1"/>
-    <w:lsdException w:name="Hashtag" w:semiHidden="1" w:unhideWhenUsed="1"/>
-    <w:lsdException w:name="Unresolved Mention" w:semiHidden="1" w:unhideWhenUsed="1"/>
-    <w:lsdException w:name="Smart Link" w:semiHidden="1" w:unhideWhenUsed="1"/>
   </w:latentStyles>
   <w:style w:type="paragraph" w:default="1" w:styleId="Normal">
     <w:name w:val="Normal"/>

</xml_diff>

<commit_message>
Agregado trabajo conceptual número 2
</commit_message>
<xml_diff>
--- a/ISW_Plan_configuracion.docx
+++ b/ISW_Plan_configuracion.docx
@@ -1,6 +1,6 @@
 
 <file path=word/document.xml><?xml version="1.0" encoding="utf-8"?>
-<w:document xmlns:wpc="http://schemas.microsoft.com/office/word/2010/wordprocessingCanvas" xmlns:cx="http://schemas.microsoft.com/office/drawing/2014/chartex" xmlns:cx1="http://schemas.microsoft.com/office/drawing/2015/9/8/chartex" xmlns:mc="http://schemas.openxmlformats.org/markup-compatibility/2006" xmlns:o="urn:schemas-microsoft-com:office:office" xmlns:r="http://schemas.openxmlformats.org/officeDocument/2006/relationships" xmlns:m="http://schemas.openxmlformats.org/officeDocument/2006/math" xmlns:v="urn:schemas-microsoft-com:vml" xmlns:wp14="http://schemas.microsoft.com/office/word/2010/wordprocessingDrawing" xmlns:wp="http://schemas.openxmlformats.org/drawingml/2006/wordprocessingDrawing" xmlns:w10="urn:schemas-microsoft-com:office:word" xmlns:w="http://schemas.openxmlformats.org/wordprocessingml/2006/main" xmlns:w14="http://schemas.microsoft.com/office/word/2010/wordml" xmlns:w15="http://schemas.microsoft.com/office/word/2012/wordml" xmlns:w16se="http://schemas.microsoft.com/office/word/2015/wordml/symex" xmlns:wpg="http://schemas.microsoft.com/office/word/2010/wordprocessingGroup" xmlns:wpi="http://schemas.microsoft.com/office/word/2010/wordprocessingInk" xmlns:wne="http://schemas.microsoft.com/office/word/2006/wordml" xmlns:wps="http://schemas.microsoft.com/office/word/2010/wordprocessingShape" mc:Ignorable="w14 w15 w16se wp14">
+<w:document xmlns:wpc="http://schemas.microsoft.com/office/word/2010/wordprocessingCanvas" xmlns:cx="http://schemas.microsoft.com/office/drawing/2014/chartex" xmlns:mc="http://schemas.openxmlformats.org/markup-compatibility/2006" xmlns:o="urn:schemas-microsoft-com:office:office" xmlns:r="http://schemas.openxmlformats.org/officeDocument/2006/relationships" xmlns:m="http://schemas.openxmlformats.org/officeDocument/2006/math" xmlns:v="urn:schemas-microsoft-com:vml" xmlns:wp14="http://schemas.microsoft.com/office/word/2010/wordprocessingDrawing" xmlns:wp="http://schemas.openxmlformats.org/drawingml/2006/wordprocessingDrawing" xmlns:w10="urn:schemas-microsoft-com:office:word" xmlns:w="http://schemas.openxmlformats.org/wordprocessingml/2006/main" xmlns:w14="http://schemas.microsoft.com/office/word/2010/wordml" xmlns:w15="http://schemas.microsoft.com/office/word/2012/wordml" xmlns:w16se="http://schemas.microsoft.com/office/word/2015/wordml/symex" xmlns:wpg="http://schemas.microsoft.com/office/word/2010/wordprocessingGroup" xmlns:wpi="http://schemas.microsoft.com/office/word/2010/wordprocessingInk" xmlns:wne="http://schemas.microsoft.com/office/word/2006/wordml" xmlns:wps="http://schemas.microsoft.com/office/word/2010/wordprocessingShape" mc:Ignorable="w14 w15 w16se wp14">
   <w:body>
     <w:p>
       <w:pPr>
@@ -517,14 +517,10 @@
               <w:rPr>
                 <w:lang w:val="en-US"/>
               </w:rPr>
-              <w:t>ISW_TEO_TP2_G8.j</w:t>
-            </w:r>
-            <w:r>
-              <w:rPr>
-                <w:lang w:val="en-US"/>
-              </w:rPr>
-              <w:t>pg</w:t>
-            </w:r>
+              <w:t>ISW_TEO_TP2_G8.pdf</w:t>
+            </w:r>
+            <w:bookmarkStart w:id="0" w:name="_GoBack"/>
+            <w:bookmarkEnd w:id="0"/>
           </w:p>
         </w:tc>
         <w:tc>
@@ -1074,8 +1070,6 @@
               </w:rPr>
               <w:t>&gt;.jpg</w:t>
             </w:r>
-            <w:bookmarkStart w:id="0" w:name="_GoBack"/>
-            <w:bookmarkEnd w:id="0"/>
           </w:p>
         </w:tc>
         <w:tc>
@@ -1303,7 +1297,7 @@
 </file>
 
 <file path=word/numbering.xml><?xml version="1.0" encoding="utf-8"?>
-<w:numbering xmlns:wpc="http://schemas.microsoft.com/office/word/2010/wordprocessingCanvas" xmlns:cx="http://schemas.microsoft.com/office/drawing/2014/chartex" xmlns:cx1="http://schemas.microsoft.com/office/drawing/2015/9/8/chartex" xmlns:mc="http://schemas.openxmlformats.org/markup-compatibility/2006" xmlns:o="urn:schemas-microsoft-com:office:office" xmlns:r="http://schemas.openxmlformats.org/officeDocument/2006/relationships" xmlns:m="http://schemas.openxmlformats.org/officeDocument/2006/math" xmlns:v="urn:schemas-microsoft-com:vml" xmlns:wp14="http://schemas.microsoft.com/office/word/2010/wordprocessingDrawing" xmlns:wp="http://schemas.openxmlformats.org/drawingml/2006/wordprocessingDrawing" xmlns:w10="urn:schemas-microsoft-com:office:word" xmlns:w="http://schemas.openxmlformats.org/wordprocessingml/2006/main" xmlns:w14="http://schemas.microsoft.com/office/word/2010/wordml" xmlns:w15="http://schemas.microsoft.com/office/word/2012/wordml" xmlns:w16se="http://schemas.microsoft.com/office/word/2015/wordml/symex" xmlns:wpg="http://schemas.microsoft.com/office/word/2010/wordprocessingGroup" xmlns:wpi="http://schemas.microsoft.com/office/word/2010/wordprocessingInk" xmlns:wne="http://schemas.microsoft.com/office/word/2006/wordml" xmlns:wps="http://schemas.microsoft.com/office/word/2010/wordprocessingShape" mc:Ignorable="w14 w15 w16se wp14">
+<w:numbering xmlns:wpc="http://schemas.microsoft.com/office/word/2010/wordprocessingCanvas" xmlns:cx="http://schemas.microsoft.com/office/drawing/2014/chartex" xmlns:mc="http://schemas.openxmlformats.org/markup-compatibility/2006" xmlns:o="urn:schemas-microsoft-com:office:office" xmlns:r="http://schemas.openxmlformats.org/officeDocument/2006/relationships" xmlns:m="http://schemas.openxmlformats.org/officeDocument/2006/math" xmlns:v="urn:schemas-microsoft-com:vml" xmlns:wp14="http://schemas.microsoft.com/office/word/2010/wordprocessingDrawing" xmlns:wp="http://schemas.openxmlformats.org/drawingml/2006/wordprocessingDrawing" xmlns:w10="urn:schemas-microsoft-com:office:word" xmlns:w="http://schemas.openxmlformats.org/wordprocessingml/2006/main" xmlns:w14="http://schemas.microsoft.com/office/word/2010/wordml" xmlns:w15="http://schemas.microsoft.com/office/word/2012/wordml" xmlns:w16se="http://schemas.microsoft.com/office/word/2015/wordml/symex" xmlns:wpg="http://schemas.microsoft.com/office/word/2010/wordprocessingGroup" xmlns:wpi="http://schemas.microsoft.com/office/word/2010/wordprocessingInk" xmlns:wne="http://schemas.microsoft.com/office/word/2006/wordml" xmlns:wps="http://schemas.microsoft.com/office/word/2010/wordprocessingShape" mc:Ignorable="w14 w15 w16se wp14">
   <w:abstractNum w:abstractNumId="0" w15:restartNumberingAfterBreak="0">
     <w:nsid w:val="0AEB1D53"/>
     <w:multiLevelType w:val="hybridMultilevel"/>

</xml_diff>